<commit_message>
Finalised UserManual + Created UM PDF
</commit_message>
<xml_diff>
--- a/Stage 5/UserManual.docx
+++ b/Stage 5/UserManual.docx
@@ -354,54 +354,6 @@
                           </wps:style>
                           <wps:txbx>
                             <w:txbxContent>
-                              <w:sdt>
-                                <w:sdtPr>
-                                  <w:rPr>
-                                    <w:color w:val="595959" w:themeColor="text1" w:themeTint="A6"/>
-                                    <w:sz w:val="28"/>
-                                    <w:szCs w:val="28"/>
-                                  </w:rPr>
-                                  <w:alias w:val="Author"/>
-                                  <w:tag w:val=""/>
-                                  <w:id w:val="789243997"/>
-                                  <w:dataBinding w:prefixMappings="xmlns:ns0='http://purl.org/dc/elements/1.1/' xmlns:ns1='http://schemas.openxmlformats.org/package/2006/metadata/core-properties' " w:xpath="/ns1:coreProperties[1]/ns0:creator[1]" w:storeItemID="{6C3C8BC8-F283-45AE-878A-BAB7291924A1}"/>
-                                  <w:text/>
-                                </w:sdtPr>
-                                <w:sdtEndPr/>
-                                <w:sdtContent>
-                                  <w:p>
-                                    <w:pPr>
-                                      <w:pStyle w:val="NoSpacing"/>
-                                      <w:jc w:val="right"/>
-                                      <w:rPr>
-                                        <w:color w:val="595959" w:themeColor="text1" w:themeTint="A6"/>
-                                        <w:sz w:val="28"/>
-                                        <w:szCs w:val="28"/>
-                                      </w:rPr>
-                                    </w:pPr>
-                                    <w:proofErr w:type="spellStart"/>
-                                    <w:r>
-                                      <w:rPr>
-                                        <w:color w:val="595959" w:themeColor="text1" w:themeTint="A6"/>
-                                        <w:sz w:val="28"/>
-                                        <w:szCs w:val="28"/>
-                                      </w:rPr>
-                                      <w:t>R.</w:t>
-                                    </w:r>
-                                    <w:proofErr w:type="gramStart"/>
-                                    <w:r>
-                                      <w:rPr>
-                                        <w:color w:val="595959" w:themeColor="text1" w:themeTint="A6"/>
-                                        <w:sz w:val="28"/>
-                                        <w:szCs w:val="28"/>
-                                      </w:rPr>
-                                      <w:t>P.Patel</w:t>
-                                    </w:r>
-                                    <w:proofErr w:type="spellEnd"/>
-                                    <w:proofErr w:type="gramEnd"/>
-                                  </w:p>
-                                </w:sdtContent>
-                              </w:sdt>
                               <w:p>
                                 <w:pPr>
                                   <w:pStyle w:val="NoSpacing"/>
@@ -425,7 +377,6 @@
                                     <w:dataBinding w:prefixMappings="xmlns:ns0='http://schemas.microsoft.com/office/2006/coverPageProps' " w:xpath="/ns0:CoverPageProperties[1]/ns0:CompanyEmail[1]" w:storeItemID="{55AF091B-3C7A-41E3-B477-F2FDAA23CFDA}"/>
                                     <w:text/>
                                   </w:sdtPr>
-                                  <w:sdtEndPr/>
                                   <w:sdtContent>
                                     <w:r>
                                       <w:rPr>
@@ -467,54 +418,6 @@
                   <v:shape id="Text Box 152" o:spid="_x0000_s1026" type="#_x0000_t202" style="position:absolute;margin-left:0;margin-top:0;width:8in;height:1in;z-index:251660288;visibility:visible;mso-wrap-style:square;mso-width-percent:941;mso-height-percent:92;mso-top-percent:818;mso-wrap-distance-left:9pt;mso-wrap-distance-top:0;mso-wrap-distance-right:9pt;mso-wrap-distance-bottom:0;mso-position-horizontal:center;mso-position-horizontal-relative:page;mso-position-vertical-relative:page;mso-width-percent:941;mso-height-percent:92;mso-top-percent:818;mso-width-relative:page;mso-height-relative:page;v-text-anchor:bottom" o:gfxdata="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" filled="f" stroked="f" strokeweight=".5pt">
                     <v:textbox inset="126pt,0,54pt,0">
                       <w:txbxContent>
-                        <w:sdt>
-                          <w:sdtPr>
-                            <w:rPr>
-                              <w:color w:val="595959" w:themeColor="text1" w:themeTint="A6"/>
-                              <w:sz w:val="28"/>
-                              <w:szCs w:val="28"/>
-                            </w:rPr>
-                            <w:alias w:val="Author"/>
-                            <w:tag w:val=""/>
-                            <w:id w:val="789243997"/>
-                            <w:dataBinding w:prefixMappings="xmlns:ns0='http://purl.org/dc/elements/1.1/' xmlns:ns1='http://schemas.openxmlformats.org/package/2006/metadata/core-properties' " w:xpath="/ns1:coreProperties[1]/ns0:creator[1]" w:storeItemID="{6C3C8BC8-F283-45AE-878A-BAB7291924A1}"/>
-                            <w:text/>
-                          </w:sdtPr>
-                          <w:sdtEndPr/>
-                          <w:sdtContent>
-                            <w:p>
-                              <w:pPr>
-                                <w:pStyle w:val="NoSpacing"/>
-                                <w:jc w:val="right"/>
-                                <w:rPr>
-                                  <w:color w:val="595959" w:themeColor="text1" w:themeTint="A6"/>
-                                  <w:sz w:val="28"/>
-                                  <w:szCs w:val="28"/>
-                                </w:rPr>
-                              </w:pPr>
-                              <w:proofErr w:type="spellStart"/>
-                              <w:r>
-                                <w:rPr>
-                                  <w:color w:val="595959" w:themeColor="text1" w:themeTint="A6"/>
-                                  <w:sz w:val="28"/>
-                                  <w:szCs w:val="28"/>
-                                </w:rPr>
-                                <w:t>R.</w:t>
-                              </w:r>
-                              <w:proofErr w:type="gramStart"/>
-                              <w:r>
-                                <w:rPr>
-                                  <w:color w:val="595959" w:themeColor="text1" w:themeTint="A6"/>
-                                  <w:sz w:val="28"/>
-                                  <w:szCs w:val="28"/>
-                                </w:rPr>
-                                <w:t>P.Patel</w:t>
-                              </w:r>
-                              <w:proofErr w:type="spellEnd"/>
-                              <w:proofErr w:type="gramEnd"/>
-                            </w:p>
-                          </w:sdtContent>
-                        </w:sdt>
                         <w:p>
                           <w:pPr>
                             <w:pStyle w:val="NoSpacing"/>
@@ -538,7 +441,6 @@
                               <w:dataBinding w:prefixMappings="xmlns:ns0='http://schemas.microsoft.com/office/2006/coverPageProps' " w:xpath="/ns0:CoverPageProperties[1]/ns0:CompanyEmail[1]" w:storeItemID="{55AF091B-3C7A-41E3-B477-F2FDAA23CFDA}"/>
                               <w:text/>
                             </w:sdtPr>
-                            <w:sdtEndPr/>
                             <w:sdtContent>
                               <w:r>
                                 <w:rPr>
@@ -635,7 +537,6 @@
                                   <w:dataBinding w:prefixMappings="xmlns:ns0='http://schemas.microsoft.com/office/2006/coverPageProps' " w:xpath="/ns0:CoverPageProperties[1]/ns0:Abstract[1]" w:storeItemID="{55AF091B-3C7A-41E3-B477-F2FDAA23CFDA}"/>
                                   <w:text w:multiLine="1"/>
                                 </w:sdtPr>
-                                <w:sdtEndPr/>
                                 <w:sdtContent>
                                   <w:p>
                                     <w:pPr>
@@ -853,7 +754,6 @@
                                   <w:dataBinding w:prefixMappings="xmlns:ns0='http://purl.org/dc/elements/1.1/' xmlns:ns1='http://schemas.openxmlformats.org/package/2006/metadata/core-properties' " w:xpath="/ns1:coreProperties[1]/ns0:subject[1]" w:storeItemID="{6C3C8BC8-F283-45AE-878A-BAB7291924A1}"/>
                                   <w:text/>
                                 </w:sdtPr>
-                                <w:sdtEndPr/>
                                 <w:sdtContent>
                                   <w:p>
                                     <w:pPr>
@@ -965,7 +865,6 @@
                             <w:dataBinding w:prefixMappings="xmlns:ns0='http://purl.org/dc/elements/1.1/' xmlns:ns1='http://schemas.openxmlformats.org/package/2006/metadata/core-properties' " w:xpath="/ns1:coreProperties[1]/ns0:subject[1]" w:storeItemID="{6C3C8BC8-F283-45AE-878A-BAB7291924A1}"/>
                             <w:text/>
                           </w:sdtPr>
-                          <w:sdtEndPr/>
                           <w:sdtContent>
                             <w:p>
                               <w:pPr>
@@ -1155,7 +1054,7 @@
             </w:rPr>
             <w:fldChar w:fldCharType="separate"/>
           </w:r>
-          <w:hyperlink w:anchor="_Toc37024204" w:history="1">
+          <w:hyperlink w:anchor="_Toc37047568" w:history="1">
             <w:r>
               <w:rPr>
                 <w:rStyle w:val="Hyperlink"/>
@@ -1183,7 +1082,7 @@
                 <w:noProof/>
                 <w:webHidden/>
               </w:rPr>
-              <w:instrText xml:space="preserve"> PAGEREF _Toc37024204 \h </w:instrText>
+              <w:instrText xml:space="preserve"> PAGEREF _Toc37047568 \h </w:instrText>
             </w:r>
             <w:r>
               <w:rPr>
@@ -1230,7 +1129,7 @@
               <w:lang w:eastAsia="en-GB"/>
             </w:rPr>
           </w:pPr>
-          <w:hyperlink w:anchor="_Toc37024205" w:history="1">
+          <w:hyperlink w:anchor="_Toc37047569" w:history="1">
             <w:r>
               <w:rPr>
                 <w:rStyle w:val="Hyperlink"/>
@@ -1257,7 +1156,7 @@
                 <w:noProof/>
                 <w:webHidden/>
               </w:rPr>
-              <w:instrText xml:space="preserve"> PAGEREF _Toc37024205 \h </w:instrText>
+              <w:instrText xml:space="preserve"> PAGEREF _Toc37047569 \h </w:instrText>
             </w:r>
             <w:r>
               <w:rPr>
@@ -1304,7 +1203,7 @@
               <w:lang w:eastAsia="en-GB"/>
             </w:rPr>
           </w:pPr>
-          <w:hyperlink w:anchor="_Toc37024206" w:history="1">
+          <w:hyperlink w:anchor="_Toc37047570" w:history="1">
             <w:r>
               <w:rPr>
                 <w:rStyle w:val="Hyperlink"/>
@@ -1332,7 +1231,7 @@
                 <w:noProof/>
                 <w:webHidden/>
               </w:rPr>
-              <w:instrText xml:space="preserve"> PAGEREF _Toc37024206 \h </w:instrText>
+              <w:instrText xml:space="preserve"> PAGEREF _Toc37047570 \h </w:instrText>
             </w:r>
             <w:r>
               <w:rPr>
@@ -1379,14 +1278,14 @@
               <w:lang w:eastAsia="en-GB"/>
             </w:rPr>
           </w:pPr>
-          <w:hyperlink w:anchor="_Toc37024207" w:history="1">
+          <w:hyperlink w:anchor="_Toc37047571" w:history="1">
             <w:r>
               <w:rPr>
                 <w:rStyle w:val="Hyperlink"/>
                 <w:noProof/>
                 <w:lang w:val="en-US" w:eastAsia="zh-CN"/>
               </w:rPr>
-              <w:t>Users without personal record</w:t>
+              <w:t>Users without personal details</w:t>
             </w:r>
             <w:r>
               <w:rPr>
@@ -1407,7 +1306,7 @@
                 <w:noProof/>
                 <w:webHidden/>
               </w:rPr>
-              <w:instrText xml:space="preserve"> PAGEREF _Toc37024207 \h </w:instrText>
+              <w:instrText xml:space="preserve"> PAGEREF _Toc37047571 \h </w:instrText>
             </w:r>
             <w:r>
               <w:rPr>
@@ -1454,7 +1353,7 @@
               <w:lang w:eastAsia="en-GB"/>
             </w:rPr>
           </w:pPr>
-          <w:hyperlink w:anchor="_Toc37024208" w:history="1">
+          <w:hyperlink w:anchor="_Toc37047572" w:history="1">
             <w:r>
               <w:rPr>
                 <w:rStyle w:val="Hyperlink"/>
@@ -1482,7 +1381,7 @@
                 <w:noProof/>
                 <w:webHidden/>
               </w:rPr>
-              <w:instrText xml:space="preserve"> PAGEREF _Toc37024208 \h </w:instrText>
+              <w:instrText xml:space="preserve"> PAGEREF _Toc37047572 \h </w:instrText>
             </w:r>
             <w:r>
               <w:rPr>
@@ -1529,7 +1428,7 @@
               <w:lang w:eastAsia="en-GB"/>
             </w:rPr>
           </w:pPr>
-          <w:hyperlink w:anchor="_Toc37024209" w:history="1">
+          <w:hyperlink w:anchor="_Toc37047573" w:history="1">
             <w:r>
               <w:rPr>
                 <w:rStyle w:val="Hyperlink"/>
@@ -1557,7 +1456,7 @@
                 <w:noProof/>
                 <w:webHidden/>
               </w:rPr>
-              <w:instrText xml:space="preserve"> PAGEREF _Toc37024209 \h </w:instrText>
+              <w:instrText xml:space="preserve"> PAGEREF _Toc37047573 \h </w:instrText>
             </w:r>
             <w:r>
               <w:rPr>
@@ -1604,13 +1503,88 @@
               <w:lang w:eastAsia="en-GB"/>
             </w:rPr>
           </w:pPr>
-          <w:hyperlink w:anchor="_Toc37024210" w:history="1">
+          <w:hyperlink w:anchor="_Toc37047574" w:history="1">
             <w:r>
               <w:rPr>
                 <w:rStyle w:val="Hyperlink"/>
                 <w:noProof/>
                 <w:lang w:val="en-US" w:eastAsia="zh-CN"/>
               </w:rPr>
+              <w:t>Welcome Screen (Employee)</w:t>
+            </w:r>
+            <w:r>
+              <w:rPr>
+                <w:noProof/>
+                <w:webHidden/>
+              </w:rPr>
+              <w:tab/>
+            </w:r>
+            <w:r>
+              <w:rPr>
+                <w:noProof/>
+                <w:webHidden/>
+              </w:rPr>
+              <w:fldChar w:fldCharType="begin"/>
+            </w:r>
+            <w:r>
+              <w:rPr>
+                <w:noProof/>
+                <w:webHidden/>
+              </w:rPr>
+              <w:instrText xml:space="preserve"> PAGEREF _Toc37047574 \h </w:instrText>
+            </w:r>
+            <w:r>
+              <w:rPr>
+                <w:noProof/>
+                <w:webHidden/>
+              </w:rPr>
+            </w:r>
+            <w:r>
+              <w:rPr>
+                <w:noProof/>
+                <w:webHidden/>
+              </w:rPr>
+              <w:fldChar w:fldCharType="separate"/>
+            </w:r>
+            <w:r>
+              <w:rPr>
+                <w:noProof/>
+                <w:webHidden/>
+              </w:rPr>
+              <w:t>5</w:t>
+            </w:r>
+            <w:r>
+              <w:rPr>
+                <w:noProof/>
+                <w:webHidden/>
+              </w:rPr>
+              <w:fldChar w:fldCharType="end"/>
+            </w:r>
+          </w:hyperlink>
+        </w:p>
+        <w:p>
+          <w:pPr>
+            <w:pStyle w:val="TOC1"/>
+            <w:tabs>
+              <w:tab w:val="right" w:leader="dot" w:pos="9010"/>
+            </w:tabs>
+            <w:rPr>
+              <w:rFonts w:eastAsiaTheme="minorEastAsia"/>
+              <w:b w:val="0"/>
+              <w:bCs w:val="0"/>
+              <w:i w:val="0"/>
+              <w:iCs w:val="0"/>
+              <w:noProof/>
+              <w:lang w:eastAsia="en-GB"/>
+            </w:rPr>
+          </w:pPr>
+          <w:hyperlink w:anchor="_Toc37047575" w:history="1">
+            <w:r>
+              <w:rPr>
+                <w:rStyle w:val="Hyperlink"/>
+                <w:noProof/>
+                <w:lang w:val="en-US" w:eastAsia="zh-CN"/>
+              </w:rPr>
               <w:t>Welcome screen (HR Director)</w:t>
             </w:r>
             <w:r>
@@ -1632,7 +1606,7 @@
                 <w:noProof/>
                 <w:webHidden/>
               </w:rPr>
-              <w:instrText xml:space="preserve"> PAGEREF _Toc37024210 \h </w:instrText>
+              <w:instrText xml:space="preserve"> PAGEREF _Toc37047575 \h </w:instrText>
             </w:r>
             <w:r>
               <w:rPr>
@@ -1652,7 +1626,7 @@
                 <w:noProof/>
                 <w:webHidden/>
               </w:rPr>
-              <w:t>5</w:t>
+              <w:t>6</w:t>
             </w:r>
             <w:r>
               <w:rPr>
@@ -1679,7 +1653,7 @@
               <w:lang w:eastAsia="en-GB"/>
             </w:rPr>
           </w:pPr>
-          <w:hyperlink w:anchor="_Toc37024211" w:history="1">
+          <w:hyperlink w:anchor="_Toc37047576" w:history="1">
             <w:r>
               <w:rPr>
                 <w:rStyle w:val="Hyperlink"/>
@@ -1707,7 +1681,7 @@
                 <w:noProof/>
                 <w:webHidden/>
               </w:rPr>
-              <w:instrText xml:space="preserve"> PAGEREF _Toc37024211 \h </w:instrText>
+              <w:instrText xml:space="preserve"> PAGEREF _Toc37047576 \h </w:instrText>
             </w:r>
             <w:r>
               <w:rPr>
@@ -1727,7 +1701,7 @@
                 <w:noProof/>
                 <w:webHidden/>
               </w:rPr>
-              <w:t>6</w:t>
+              <w:t>7</w:t>
             </w:r>
             <w:r>
               <w:rPr>
@@ -1754,7 +1728,7 @@
               <w:lang w:eastAsia="en-GB"/>
             </w:rPr>
           </w:pPr>
-          <w:hyperlink w:anchor="_Toc37024212" w:history="1">
+          <w:hyperlink w:anchor="_Toc37047577" w:history="1">
             <w:r>
               <w:rPr>
                 <w:rStyle w:val="Hyperlink"/>
@@ -1782,7 +1756,7 @@
                 <w:noProof/>
                 <w:webHidden/>
               </w:rPr>
-              <w:instrText xml:space="preserve"> PAGEREF _Toc37024212 \h </w:instrText>
+              <w:instrText xml:space="preserve"> PAGEREF _Toc37047577 \h </w:instrText>
             </w:r>
             <w:r>
               <w:rPr>
@@ -1802,7 +1776,7 @@
                 <w:noProof/>
                 <w:webHidden/>
               </w:rPr>
-              <w:t>7</w:t>
+              <w:t>8</w:t>
             </w:r>
             <w:r>
               <w:rPr>
@@ -1829,7 +1803,7 @@
               <w:lang w:eastAsia="en-GB"/>
             </w:rPr>
           </w:pPr>
-          <w:hyperlink w:anchor="_Toc37024213" w:history="1">
+          <w:hyperlink w:anchor="_Toc37047578" w:history="1">
             <w:r>
               <w:rPr>
                 <w:rStyle w:val="Hyperlink"/>
@@ -1857,7 +1831,7 @@
                 <w:noProof/>
                 <w:webHidden/>
               </w:rPr>
-              <w:instrText xml:space="preserve"> PAGEREF _Toc37024213 \h </w:instrText>
+              <w:instrText xml:space="preserve"> PAGEREF _Toc37047578 \h </w:instrText>
             </w:r>
             <w:r>
               <w:rPr>
@@ -1877,7 +1851,7 @@
                 <w:noProof/>
                 <w:webHidden/>
               </w:rPr>
-              <w:t>8</w:t>
+              <w:t>9</w:t>
             </w:r>
             <w:r>
               <w:rPr>
@@ -1904,7 +1878,7 @@
               <w:lang w:eastAsia="en-GB"/>
             </w:rPr>
           </w:pPr>
-          <w:hyperlink w:anchor="_Toc37024214" w:history="1">
+          <w:hyperlink w:anchor="_Toc37047579" w:history="1">
             <w:r>
               <w:rPr>
                 <w:rStyle w:val="Hyperlink"/>
@@ -1932,7 +1906,7 @@
                 <w:noProof/>
                 <w:webHidden/>
               </w:rPr>
-              <w:instrText xml:space="preserve"> PAGEREF _Toc37024214 \h </w:instrText>
+              <w:instrText xml:space="preserve"> PAGEREF _Toc37047579 \h </w:instrText>
             </w:r>
             <w:r>
               <w:rPr>
@@ -1952,7 +1926,80 @@
                 <w:noProof/>
                 <w:webHidden/>
               </w:rPr>
-              <w:t>8</w:t>
+              <w:t>9</w:t>
+            </w:r>
+            <w:r>
+              <w:rPr>
+                <w:noProof/>
+                <w:webHidden/>
+              </w:rPr>
+              <w:fldChar w:fldCharType="end"/>
+            </w:r>
+          </w:hyperlink>
+        </w:p>
+        <w:p>
+          <w:pPr>
+            <w:pStyle w:val="TOC3"/>
+            <w:tabs>
+              <w:tab w:val="right" w:leader="dot" w:pos="9010"/>
+            </w:tabs>
+            <w:rPr>
+              <w:rFonts w:eastAsiaTheme="minorEastAsia"/>
+              <w:noProof/>
+              <w:sz w:val="24"/>
+              <w:szCs w:val="24"/>
+              <w:lang w:eastAsia="en-GB"/>
+            </w:rPr>
+          </w:pPr>
+          <w:hyperlink w:anchor="_Toc37047580" w:history="1">
+            <w:r>
+              <w:rPr>
+                <w:rStyle w:val="Hyperlink"/>
+                <w:noProof/>
+                <w:lang w:val="en-US" w:eastAsia="zh-CN"/>
+              </w:rPr>
+              <w:t>All Employees screen cont. (Employee who hasn’t got current personal details)</w:t>
+            </w:r>
+            <w:r>
+              <w:rPr>
+                <w:noProof/>
+                <w:webHidden/>
+              </w:rPr>
+              <w:tab/>
+            </w:r>
+            <w:r>
+              <w:rPr>
+                <w:noProof/>
+                <w:webHidden/>
+              </w:rPr>
+              <w:fldChar w:fldCharType="begin"/>
+            </w:r>
+            <w:r>
+              <w:rPr>
+                <w:noProof/>
+                <w:webHidden/>
+              </w:rPr>
+              <w:instrText xml:space="preserve"> PAGEREF _Toc37047580 \h </w:instrText>
+            </w:r>
+            <w:r>
+              <w:rPr>
+                <w:noProof/>
+                <w:webHidden/>
+              </w:rPr>
+            </w:r>
+            <w:r>
+              <w:rPr>
+                <w:noProof/>
+                <w:webHidden/>
+              </w:rPr>
+              <w:fldChar w:fldCharType="separate"/>
+            </w:r>
+            <w:r>
+              <w:rPr>
+                <w:noProof/>
+                <w:webHidden/>
+              </w:rPr>
+              <w:t>10</w:t>
             </w:r>
             <w:r>
               <w:rPr>
@@ -1979,14 +2026,14 @@
               <w:lang w:eastAsia="en-GB"/>
             </w:rPr>
           </w:pPr>
-          <w:hyperlink w:anchor="_Toc37024215" w:history="1">
+          <w:hyperlink w:anchor="_Toc37047581" w:history="1">
             <w:r>
               <w:rPr>
                 <w:rStyle w:val="Hyperlink"/>
                 <w:noProof/>
                 <w:lang w:val="en-US" w:eastAsia="zh-CN"/>
               </w:rPr>
-              <w:t>Welcome Screen (Employee)</w:t>
+              <w:t>Create Personal Details screen</w:t>
             </w:r>
             <w:r>
               <w:rPr>
@@ -2007,7 +2054,7 @@
                 <w:noProof/>
                 <w:webHidden/>
               </w:rPr>
-              <w:instrText xml:space="preserve"> PAGEREF _Toc37024215 \h </w:instrText>
+              <w:instrText xml:space="preserve"> PAGEREF _Toc37047581 \h </w:instrText>
             </w:r>
             <w:r>
               <w:rPr>
@@ -2027,7 +2074,599 @@
                 <w:noProof/>
                 <w:webHidden/>
               </w:rPr>
-              <w:t>9</w:t>
+              <w:t>11</w:t>
+            </w:r>
+            <w:r>
+              <w:rPr>
+                <w:noProof/>
+                <w:webHidden/>
+              </w:rPr>
+              <w:fldChar w:fldCharType="end"/>
+            </w:r>
+          </w:hyperlink>
+        </w:p>
+        <w:p>
+          <w:pPr>
+            <w:pStyle w:val="TOC1"/>
+            <w:tabs>
+              <w:tab w:val="right" w:leader="dot" w:pos="9010"/>
+            </w:tabs>
+            <w:rPr>
+              <w:rFonts w:eastAsiaTheme="minorEastAsia"/>
+              <w:b w:val="0"/>
+              <w:bCs w:val="0"/>
+              <w:i w:val="0"/>
+              <w:iCs w:val="0"/>
+              <w:noProof/>
+              <w:lang w:eastAsia="en-GB"/>
+            </w:rPr>
+          </w:pPr>
+          <w:hyperlink w:anchor="_Toc37047582" w:history="1">
+            <w:r>
+              <w:rPr>
+                <w:rStyle w:val="Hyperlink"/>
+                <w:noProof/>
+              </w:rPr>
+              <w:t>View Personal Details screen</w:t>
+            </w:r>
+            <w:r>
+              <w:rPr>
+                <w:noProof/>
+                <w:webHidden/>
+              </w:rPr>
+              <w:tab/>
+            </w:r>
+            <w:r>
+              <w:rPr>
+                <w:noProof/>
+                <w:webHidden/>
+              </w:rPr>
+              <w:fldChar w:fldCharType="begin"/>
+            </w:r>
+            <w:r>
+              <w:rPr>
+                <w:noProof/>
+                <w:webHidden/>
+              </w:rPr>
+              <w:instrText xml:space="preserve"> PAGEREF _Toc37047582 \h </w:instrText>
+            </w:r>
+            <w:r>
+              <w:rPr>
+                <w:noProof/>
+                <w:webHidden/>
+              </w:rPr>
+            </w:r>
+            <w:r>
+              <w:rPr>
+                <w:noProof/>
+                <w:webHidden/>
+              </w:rPr>
+              <w:fldChar w:fldCharType="separate"/>
+            </w:r>
+            <w:r>
+              <w:rPr>
+                <w:noProof/>
+                <w:webHidden/>
+              </w:rPr>
+              <w:t>12</w:t>
+            </w:r>
+            <w:r>
+              <w:rPr>
+                <w:noProof/>
+                <w:webHidden/>
+              </w:rPr>
+              <w:fldChar w:fldCharType="end"/>
+            </w:r>
+          </w:hyperlink>
+        </w:p>
+        <w:p>
+          <w:pPr>
+            <w:pStyle w:val="TOC1"/>
+            <w:tabs>
+              <w:tab w:val="right" w:leader="dot" w:pos="9010"/>
+            </w:tabs>
+            <w:rPr>
+              <w:rFonts w:eastAsiaTheme="minorEastAsia"/>
+              <w:b w:val="0"/>
+              <w:bCs w:val="0"/>
+              <w:i w:val="0"/>
+              <w:iCs w:val="0"/>
+              <w:noProof/>
+              <w:lang w:eastAsia="en-GB"/>
+            </w:rPr>
+          </w:pPr>
+          <w:hyperlink w:anchor="_Toc37047583" w:history="1">
+            <w:r>
+              <w:rPr>
+                <w:rStyle w:val="Hyperlink"/>
+                <w:noProof/>
+              </w:rPr>
+              <w:t>Start Review Process screen</w:t>
+            </w:r>
+            <w:r>
+              <w:rPr>
+                <w:noProof/>
+                <w:webHidden/>
+              </w:rPr>
+              <w:tab/>
+            </w:r>
+            <w:r>
+              <w:rPr>
+                <w:noProof/>
+                <w:webHidden/>
+              </w:rPr>
+              <w:fldChar w:fldCharType="begin"/>
+            </w:r>
+            <w:r>
+              <w:rPr>
+                <w:noProof/>
+                <w:webHidden/>
+              </w:rPr>
+              <w:instrText xml:space="preserve"> PAGEREF _Toc37047583 \h </w:instrText>
+            </w:r>
+            <w:r>
+              <w:rPr>
+                <w:noProof/>
+                <w:webHidden/>
+              </w:rPr>
+            </w:r>
+            <w:r>
+              <w:rPr>
+                <w:noProof/>
+                <w:webHidden/>
+              </w:rPr>
+              <w:fldChar w:fldCharType="separate"/>
+            </w:r>
+            <w:r>
+              <w:rPr>
+                <w:noProof/>
+                <w:webHidden/>
+              </w:rPr>
+              <w:t>13</w:t>
+            </w:r>
+            <w:r>
+              <w:rPr>
+                <w:noProof/>
+                <w:webHidden/>
+              </w:rPr>
+              <w:fldChar w:fldCharType="end"/>
+            </w:r>
+          </w:hyperlink>
+        </w:p>
+        <w:p>
+          <w:pPr>
+            <w:pStyle w:val="TOC2"/>
+            <w:tabs>
+              <w:tab w:val="right" w:leader="dot" w:pos="9010"/>
+            </w:tabs>
+            <w:rPr>
+              <w:rFonts w:eastAsiaTheme="minorEastAsia"/>
+              <w:b w:val="0"/>
+              <w:bCs w:val="0"/>
+              <w:noProof/>
+              <w:sz w:val="24"/>
+              <w:szCs w:val="24"/>
+              <w:lang w:eastAsia="en-GB"/>
+            </w:rPr>
+          </w:pPr>
+          <w:hyperlink w:anchor="_Toc37047584" w:history="1">
+            <w:r>
+              <w:rPr>
+                <w:rStyle w:val="Hyperlink"/>
+                <w:noProof/>
+              </w:rPr>
+              <w:t>Error 1 (Start Review Process screen)</w:t>
+            </w:r>
+            <w:r>
+              <w:rPr>
+                <w:noProof/>
+                <w:webHidden/>
+              </w:rPr>
+              <w:tab/>
+            </w:r>
+            <w:r>
+              <w:rPr>
+                <w:noProof/>
+                <w:webHidden/>
+              </w:rPr>
+              <w:fldChar w:fldCharType="begin"/>
+            </w:r>
+            <w:r>
+              <w:rPr>
+                <w:noProof/>
+                <w:webHidden/>
+              </w:rPr>
+              <w:instrText xml:space="preserve"> PAGEREF _Toc37047584 \h </w:instrText>
+            </w:r>
+            <w:r>
+              <w:rPr>
+                <w:noProof/>
+                <w:webHidden/>
+              </w:rPr>
+            </w:r>
+            <w:r>
+              <w:rPr>
+                <w:noProof/>
+                <w:webHidden/>
+              </w:rPr>
+              <w:fldChar w:fldCharType="separate"/>
+            </w:r>
+            <w:r>
+              <w:rPr>
+                <w:noProof/>
+                <w:webHidden/>
+              </w:rPr>
+              <w:t>14</w:t>
+            </w:r>
+            <w:r>
+              <w:rPr>
+                <w:noProof/>
+                <w:webHidden/>
+              </w:rPr>
+              <w:fldChar w:fldCharType="end"/>
+            </w:r>
+          </w:hyperlink>
+        </w:p>
+        <w:p>
+          <w:pPr>
+            <w:pStyle w:val="TOC1"/>
+            <w:tabs>
+              <w:tab w:val="right" w:leader="dot" w:pos="9010"/>
+            </w:tabs>
+            <w:rPr>
+              <w:rFonts w:eastAsiaTheme="minorEastAsia"/>
+              <w:b w:val="0"/>
+              <w:bCs w:val="0"/>
+              <w:i w:val="0"/>
+              <w:iCs w:val="0"/>
+              <w:noProof/>
+              <w:lang w:eastAsia="en-GB"/>
+            </w:rPr>
+          </w:pPr>
+          <w:hyperlink w:anchor="_Toc37047585" w:history="1">
+            <w:r>
+              <w:rPr>
+                <w:rStyle w:val="Hyperlink"/>
+                <w:noProof/>
+              </w:rPr>
+              <w:t>Review process (Reviewer 2 screen)</w:t>
+            </w:r>
+            <w:r>
+              <w:rPr>
+                <w:noProof/>
+                <w:webHidden/>
+              </w:rPr>
+              <w:tab/>
+            </w:r>
+            <w:r>
+              <w:rPr>
+                <w:noProof/>
+                <w:webHidden/>
+              </w:rPr>
+              <w:fldChar w:fldCharType="begin"/>
+            </w:r>
+            <w:r>
+              <w:rPr>
+                <w:noProof/>
+                <w:webHidden/>
+              </w:rPr>
+              <w:instrText xml:space="preserve"> PAGEREF _Toc37047585 \h </w:instrText>
+            </w:r>
+            <w:r>
+              <w:rPr>
+                <w:noProof/>
+                <w:webHidden/>
+              </w:rPr>
+            </w:r>
+            <w:r>
+              <w:rPr>
+                <w:noProof/>
+                <w:webHidden/>
+              </w:rPr>
+              <w:fldChar w:fldCharType="separate"/>
+            </w:r>
+            <w:r>
+              <w:rPr>
+                <w:noProof/>
+                <w:webHidden/>
+              </w:rPr>
+              <w:t>15</w:t>
+            </w:r>
+            <w:r>
+              <w:rPr>
+                <w:noProof/>
+                <w:webHidden/>
+              </w:rPr>
+              <w:fldChar w:fldCharType="end"/>
+            </w:r>
+          </w:hyperlink>
+        </w:p>
+        <w:p>
+          <w:pPr>
+            <w:pStyle w:val="TOC2"/>
+            <w:tabs>
+              <w:tab w:val="right" w:leader="dot" w:pos="9010"/>
+            </w:tabs>
+            <w:rPr>
+              <w:rFonts w:eastAsiaTheme="minorEastAsia"/>
+              <w:b w:val="0"/>
+              <w:bCs w:val="0"/>
+              <w:noProof/>
+              <w:sz w:val="24"/>
+              <w:szCs w:val="24"/>
+              <w:lang w:eastAsia="en-GB"/>
+            </w:rPr>
+          </w:pPr>
+          <w:hyperlink w:anchor="_Toc37047586" w:history="1">
+            <w:r>
+              <w:rPr>
+                <w:rStyle w:val="Hyperlink"/>
+                <w:noProof/>
+              </w:rPr>
+              <w:t>Review Process (Reviewer 2 screen Cont.)</w:t>
+            </w:r>
+            <w:r>
+              <w:rPr>
+                <w:noProof/>
+                <w:webHidden/>
+              </w:rPr>
+              <w:tab/>
+            </w:r>
+            <w:r>
+              <w:rPr>
+                <w:noProof/>
+                <w:webHidden/>
+              </w:rPr>
+              <w:fldChar w:fldCharType="begin"/>
+            </w:r>
+            <w:r>
+              <w:rPr>
+                <w:noProof/>
+                <w:webHidden/>
+              </w:rPr>
+              <w:instrText xml:space="preserve"> PAGEREF _Toc37047586 \h </w:instrText>
+            </w:r>
+            <w:r>
+              <w:rPr>
+                <w:noProof/>
+                <w:webHidden/>
+              </w:rPr>
+            </w:r>
+            <w:r>
+              <w:rPr>
+                <w:noProof/>
+                <w:webHidden/>
+              </w:rPr>
+              <w:fldChar w:fldCharType="separate"/>
+            </w:r>
+            <w:r>
+              <w:rPr>
+                <w:noProof/>
+                <w:webHidden/>
+              </w:rPr>
+              <w:t>16</w:t>
+            </w:r>
+            <w:r>
+              <w:rPr>
+                <w:noProof/>
+                <w:webHidden/>
+              </w:rPr>
+              <w:fldChar w:fldCharType="end"/>
+            </w:r>
+          </w:hyperlink>
+        </w:p>
+        <w:p>
+          <w:pPr>
+            <w:pStyle w:val="TOC1"/>
+            <w:tabs>
+              <w:tab w:val="right" w:leader="dot" w:pos="9010"/>
+            </w:tabs>
+            <w:rPr>
+              <w:rFonts w:eastAsiaTheme="minorEastAsia"/>
+              <w:b w:val="0"/>
+              <w:bCs w:val="0"/>
+              <w:i w:val="0"/>
+              <w:iCs w:val="0"/>
+              <w:noProof/>
+              <w:lang w:eastAsia="en-GB"/>
+            </w:rPr>
+          </w:pPr>
+          <w:hyperlink w:anchor="_Toc37047587" w:history="1">
+            <w:r>
+              <w:rPr>
+                <w:rStyle w:val="Hyperlink"/>
+                <w:noProof/>
+              </w:rPr>
+              <w:t>Review Process (Person getting reviewed screen)</w:t>
+            </w:r>
+            <w:r>
+              <w:rPr>
+                <w:noProof/>
+                <w:webHidden/>
+              </w:rPr>
+              <w:tab/>
+            </w:r>
+            <w:r>
+              <w:rPr>
+                <w:noProof/>
+                <w:webHidden/>
+              </w:rPr>
+              <w:fldChar w:fldCharType="begin"/>
+            </w:r>
+            <w:r>
+              <w:rPr>
+                <w:noProof/>
+                <w:webHidden/>
+              </w:rPr>
+              <w:instrText xml:space="preserve"> PAGEREF _Toc37047587 \h </w:instrText>
+            </w:r>
+            <w:r>
+              <w:rPr>
+                <w:noProof/>
+                <w:webHidden/>
+              </w:rPr>
+            </w:r>
+            <w:r>
+              <w:rPr>
+                <w:noProof/>
+                <w:webHidden/>
+              </w:rPr>
+              <w:fldChar w:fldCharType="separate"/>
+            </w:r>
+            <w:r>
+              <w:rPr>
+                <w:noProof/>
+                <w:webHidden/>
+              </w:rPr>
+              <w:t>17</w:t>
+            </w:r>
+            <w:r>
+              <w:rPr>
+                <w:noProof/>
+                <w:webHidden/>
+              </w:rPr>
+              <w:fldChar w:fldCharType="end"/>
+            </w:r>
+          </w:hyperlink>
+        </w:p>
+        <w:p>
+          <w:pPr>
+            <w:pStyle w:val="TOC1"/>
+            <w:tabs>
+              <w:tab w:val="right" w:leader="dot" w:pos="9010"/>
+            </w:tabs>
+            <w:rPr>
+              <w:rFonts w:eastAsiaTheme="minorEastAsia"/>
+              <w:b w:val="0"/>
+              <w:bCs w:val="0"/>
+              <w:i w:val="0"/>
+              <w:iCs w:val="0"/>
+              <w:noProof/>
+              <w:lang w:eastAsia="en-GB"/>
+            </w:rPr>
+          </w:pPr>
+          <w:hyperlink w:anchor="_Toc37047588" w:history="1">
+            <w:r>
+              <w:rPr>
+                <w:rStyle w:val="Hyperlink"/>
+                <w:noProof/>
+              </w:rPr>
+              <w:t>Review Process (Upload Review Doc)</w:t>
+            </w:r>
+            <w:r>
+              <w:rPr>
+                <w:noProof/>
+                <w:webHidden/>
+              </w:rPr>
+              <w:tab/>
+            </w:r>
+            <w:r>
+              <w:rPr>
+                <w:noProof/>
+                <w:webHidden/>
+              </w:rPr>
+              <w:fldChar w:fldCharType="begin"/>
+            </w:r>
+            <w:r>
+              <w:rPr>
+                <w:noProof/>
+                <w:webHidden/>
+              </w:rPr>
+              <w:instrText xml:space="preserve"> PAGEREF _Toc37047588 \h </w:instrText>
+            </w:r>
+            <w:r>
+              <w:rPr>
+                <w:noProof/>
+                <w:webHidden/>
+              </w:rPr>
+            </w:r>
+            <w:r>
+              <w:rPr>
+                <w:noProof/>
+                <w:webHidden/>
+              </w:rPr>
+              <w:fldChar w:fldCharType="separate"/>
+            </w:r>
+            <w:r>
+              <w:rPr>
+                <w:noProof/>
+                <w:webHidden/>
+              </w:rPr>
+              <w:t>18</w:t>
+            </w:r>
+            <w:r>
+              <w:rPr>
+                <w:noProof/>
+                <w:webHidden/>
+              </w:rPr>
+              <w:fldChar w:fldCharType="end"/>
+            </w:r>
+          </w:hyperlink>
+        </w:p>
+        <w:p>
+          <w:pPr>
+            <w:pStyle w:val="TOC1"/>
+            <w:tabs>
+              <w:tab w:val="right" w:leader="dot" w:pos="9010"/>
+            </w:tabs>
+            <w:rPr>
+              <w:rFonts w:eastAsiaTheme="minorEastAsia"/>
+              <w:b w:val="0"/>
+              <w:bCs w:val="0"/>
+              <w:i w:val="0"/>
+              <w:iCs w:val="0"/>
+              <w:noProof/>
+              <w:lang w:eastAsia="en-GB"/>
+            </w:rPr>
+          </w:pPr>
+          <w:hyperlink w:anchor="_Toc37047589" w:history="1">
+            <w:r>
+              <w:rPr>
+                <w:rStyle w:val="Hyperlink"/>
+                <w:noProof/>
+              </w:rPr>
+              <w:t>Review Process (Reviewer 1 screen)</w:t>
+            </w:r>
+            <w:r>
+              <w:rPr>
+                <w:noProof/>
+                <w:webHidden/>
+              </w:rPr>
+              <w:tab/>
+            </w:r>
+            <w:r>
+              <w:rPr>
+                <w:noProof/>
+                <w:webHidden/>
+              </w:rPr>
+              <w:fldChar w:fldCharType="begin"/>
+            </w:r>
+            <w:r>
+              <w:rPr>
+                <w:noProof/>
+                <w:webHidden/>
+              </w:rPr>
+              <w:instrText xml:space="preserve"> PAGEREF _Toc37047589 \h </w:instrText>
+            </w:r>
+            <w:r>
+              <w:rPr>
+                <w:noProof/>
+                <w:webHidden/>
+              </w:rPr>
+            </w:r>
+            <w:r>
+              <w:rPr>
+                <w:noProof/>
+                <w:webHidden/>
+              </w:rPr>
+              <w:fldChar w:fldCharType="separate"/>
+            </w:r>
+            <w:r>
+              <w:rPr>
+                <w:noProof/>
+                <w:webHidden/>
+              </w:rPr>
+              <w:t>19</w:t>
             </w:r>
             <w:r>
               <w:rPr>
@@ -2182,129 +2821,18 @@
     </w:p>
     <w:p>
       <w:pPr>
-        <w:rPr>
-          <w:rFonts w:eastAsiaTheme="minorEastAsia"/>
-          <w:iCs/>
-          <w:caps/>
-          <w:lang w:val="en-US" w:eastAsia="zh-CN"/>
-        </w:rPr>
-      </w:pPr>
-    </w:p>
-    <w:p>
-      <w:pPr>
-        <w:rPr>
-          <w:rFonts w:eastAsiaTheme="minorEastAsia"/>
-          <w:iCs/>
-          <w:caps/>
-          <w:lang w:val="en-US" w:eastAsia="zh-CN"/>
-        </w:rPr>
-      </w:pPr>
-    </w:p>
-    <w:p>
-      <w:pPr>
-        <w:rPr>
-          <w:rFonts w:eastAsiaTheme="minorEastAsia"/>
-          <w:iCs/>
-          <w:caps/>
-          <w:lang w:val="en-US" w:eastAsia="zh-CN"/>
-        </w:rPr>
-      </w:pPr>
-    </w:p>
-    <w:p>
-      <w:pPr>
-        <w:rPr>
-          <w:rFonts w:eastAsiaTheme="minorEastAsia"/>
-          <w:iCs/>
-          <w:caps/>
-          <w:lang w:val="en-US" w:eastAsia="zh-CN"/>
-        </w:rPr>
-      </w:pPr>
-    </w:p>
-    <w:p>
-      <w:pPr>
-        <w:rPr>
-          <w:rFonts w:eastAsiaTheme="minorEastAsia"/>
-          <w:iCs/>
-          <w:caps/>
-          <w:lang w:val="en-US" w:eastAsia="zh-CN"/>
-        </w:rPr>
-      </w:pPr>
-    </w:p>
-    <w:p>
-      <w:pPr>
-        <w:rPr>
-          <w:rFonts w:eastAsiaTheme="minorEastAsia"/>
-          <w:iCs/>
-          <w:caps/>
-          <w:lang w:val="en-US" w:eastAsia="zh-CN"/>
-        </w:rPr>
-      </w:pPr>
-    </w:p>
-    <w:p>
-      <w:pPr>
-        <w:rPr>
-          <w:rFonts w:eastAsiaTheme="minorEastAsia"/>
-          <w:iCs/>
-          <w:caps/>
-          <w:lang w:val="en-US" w:eastAsia="zh-CN"/>
-        </w:rPr>
-      </w:pPr>
-    </w:p>
-    <w:p>
-      <w:pPr>
-        <w:rPr>
-          <w:rFonts w:eastAsiaTheme="minorEastAsia"/>
-          <w:iCs/>
-          <w:caps/>
-          <w:lang w:val="en-US" w:eastAsia="zh-CN"/>
-        </w:rPr>
-      </w:pPr>
-    </w:p>
-    <w:p>
-      <w:pPr>
-        <w:rPr>
-          <w:rFonts w:eastAsiaTheme="minorEastAsia"/>
-          <w:iCs/>
-          <w:caps/>
-          <w:lang w:val="en-US" w:eastAsia="zh-CN"/>
-        </w:rPr>
-      </w:pPr>
-    </w:p>
-    <w:p>
-      <w:pPr>
-        <w:rPr>
-          <w:rFonts w:eastAsiaTheme="minorEastAsia"/>
-          <w:iCs/>
-          <w:caps/>
-          <w:lang w:val="en-US" w:eastAsia="zh-CN"/>
-        </w:rPr>
-      </w:pPr>
-    </w:p>
-    <w:p>
-      <w:pPr>
-        <w:rPr>
-          <w:rFonts w:eastAsiaTheme="minorEastAsia"/>
-          <w:iCs/>
-          <w:caps/>
-          <w:lang w:val="en-US" w:eastAsia="zh-CN"/>
-        </w:rPr>
-      </w:pPr>
-    </w:p>
-    <w:p>
-      <w:pPr>
         <w:pStyle w:val="Heading1"/>
         <w:rPr>
           <w:lang w:val="en-US" w:eastAsia="zh-CN"/>
         </w:rPr>
       </w:pPr>
       <w:bookmarkStart w:id="0" w:name="_Login_details"/>
-      <w:bookmarkStart w:id="1" w:name="_Toc37024204"/>
+      <w:bookmarkStart w:id="1" w:name="_Toc37047568"/>
       <w:bookmarkEnd w:id="0"/>
       <w:r>
         <w:rPr>
           <w:lang w:val="en-US" w:eastAsia="zh-CN"/>
         </w:rPr>
-        <w:lastRenderedPageBreak/>
         <w:t>Login details</w:t>
       </w:r>
       <w:bookmarkEnd w:id="1"/>
@@ -2350,7 +2878,7 @@
       <w:pPr>
         <w:pStyle w:val="Heading2"/>
       </w:pPr>
-      <w:bookmarkStart w:id="2" w:name="_Toc37024205"/>
+      <w:bookmarkStart w:id="2" w:name="_Toc37047569"/>
       <w:r>
         <w:t xml:space="preserve">General </w:t>
       </w:r>
@@ -2476,14 +3004,12 @@
                 <w:lang w:val="en-US" w:eastAsia="zh-CN"/>
               </w:rPr>
             </w:pPr>
-            <w:proofErr w:type="spellStart"/>
             <w:r>
               <w:rPr>
                 <w:lang w:val="en-US" w:eastAsia="zh-CN"/>
               </w:rPr>
-              <w:t>aj</w:t>
-            </w:r>
-            <w:proofErr w:type="spellEnd"/>
+              <w:t>as</w:t>
+            </w:r>
           </w:p>
         </w:tc>
         <w:tc>
@@ -2500,7 +3026,7 @@
               <w:rPr>
                 <w:lang w:val="en-US" w:eastAsia="zh-CN"/>
               </w:rPr>
-              <w:t>pass321</w:t>
+              <w:t>pass123</w:t>
             </w:r>
           </w:p>
         </w:tc>
@@ -2518,7 +3044,7 @@
               <w:rPr>
                 <w:lang w:val="en-US" w:eastAsia="zh-CN"/>
               </w:rPr>
-              <w:t>Employee</w:t>
+              <w:t>HR Director</w:t>
             </w:r>
           </w:p>
         </w:tc>
@@ -2534,12 +3060,16 @@
                 <w:lang w:val="en-US" w:eastAsia="zh-CN"/>
               </w:rPr>
             </w:pPr>
-            <w:r>
-              <w:rPr>
-                <w:lang w:val="en-US" w:eastAsia="zh-CN"/>
-              </w:rPr>
-              <w:t>as</w:t>
-            </w:r>
+            <w:proofErr w:type="spellStart"/>
+            <w:r>
+              <w:rPr>
+                <w:rFonts w:eastAsia="Times New Roman" w:cstheme="minorHAnsi"/>
+                <w:color w:val="000000"/>
+                <w:lang w:eastAsia="en-GB"/>
+              </w:rPr>
+              <w:t>johnIsReal</w:t>
+            </w:r>
+            <w:proofErr w:type="spellEnd"/>
           </w:p>
         </w:tc>
         <w:tc>
@@ -2554,9 +3084,19 @@
             </w:pPr>
             <w:r>
               <w:rPr>
-                <w:lang w:val="en-US" w:eastAsia="zh-CN"/>
-              </w:rPr>
-              <w:t>pass123</w:t>
+                <w:rFonts w:eastAsia="Times New Roman" w:cstheme="minorHAnsi"/>
+                <w:color w:val="000000"/>
+                <w:lang w:eastAsia="en-GB"/>
+              </w:rPr>
+              <w:t>p</w:t>
+            </w:r>
+            <w:r>
+              <w:rPr>
+                <w:rFonts w:eastAsia="Times New Roman" w:cstheme="minorHAnsi"/>
+                <w:color w:val="000000"/>
+                <w:lang w:eastAsia="en-GB"/>
+              </w:rPr>
+              <w:t>assword123</w:t>
             </w:r>
           </w:p>
         </w:tc>
@@ -2572,9 +3112,11 @@
             </w:pPr>
             <w:r>
               <w:rPr>
-                <w:lang w:val="en-US" w:eastAsia="zh-CN"/>
-              </w:rPr>
-              <w:t>HR Director</w:t>
+                <w:rFonts w:eastAsia="Times New Roman" w:cstheme="minorHAnsi"/>
+                <w:color w:val="000000"/>
+                <w:lang w:eastAsia="en-GB"/>
+              </w:rPr>
+              <w:t>Employee</w:t>
             </w:r>
           </w:p>
         </w:tc>
@@ -2593,11 +3135,9 @@
             <w:proofErr w:type="spellStart"/>
             <w:r>
               <w:rPr>
-                <w:rFonts w:eastAsia="Times New Roman" w:cstheme="minorHAnsi"/>
-                <w:color w:val="000000"/>
-                <w:lang w:eastAsia="en-GB"/>
-              </w:rPr>
-              <w:t>johnIsReal</w:t>
+                <w:lang w:val="en-US" w:eastAsia="zh-CN"/>
+              </w:rPr>
+              <w:t>colinS</w:t>
             </w:r>
             <w:proofErr w:type="spellEnd"/>
           </w:p>
@@ -2614,19 +3154,9 @@
             </w:pPr>
             <w:r>
               <w:rPr>
-                <w:rFonts w:eastAsia="Times New Roman" w:cstheme="minorHAnsi"/>
-                <w:color w:val="000000"/>
-                <w:lang w:eastAsia="en-GB"/>
-              </w:rPr>
-              <w:t>p</w:t>
-            </w:r>
-            <w:r>
-              <w:rPr>
-                <w:rFonts w:eastAsia="Times New Roman" w:cstheme="minorHAnsi"/>
-                <w:color w:val="000000"/>
-                <w:lang w:eastAsia="en-GB"/>
-              </w:rPr>
-              <w:t>assword123</w:t>
+                <w:lang w:val="en-US" w:eastAsia="zh-CN"/>
+              </w:rPr>
+              <w:t>password</w:t>
             </w:r>
           </w:p>
         </w:tc>
@@ -2642,11 +3172,9 @@
             </w:pPr>
             <w:r>
               <w:rPr>
-                <w:rFonts w:eastAsia="Times New Roman" w:cstheme="minorHAnsi"/>
-                <w:color w:val="000000"/>
-                <w:lang w:eastAsia="en-GB"/>
-              </w:rPr>
-              <w:t>Employee</w:t>
+                <w:lang w:val="en-US" w:eastAsia="zh-CN"/>
+              </w:rPr>
+              <w:t>Manager</w:t>
             </w:r>
           </w:p>
         </w:tc>
@@ -2659,17 +3187,15 @@
           <w:p>
             <w:pPr>
               <w:rPr>
-                <w:highlight w:val="yellow"/>
                 <w:lang w:val="en-US" w:eastAsia="zh-CN"/>
               </w:rPr>
             </w:pPr>
             <w:proofErr w:type="spellStart"/>
             <w:r>
               <w:rPr>
-                <w:highlight w:val="yellow"/>
                 <w:lang w:val="en-US" w:eastAsia="zh-CN"/>
               </w:rPr>
-              <w:t>colinS</w:t>
+              <w:t>theRealMiles</w:t>
             </w:r>
             <w:proofErr w:type="spellEnd"/>
           </w:p>
@@ -2681,16 +3207,14 @@
           <w:p>
             <w:pPr>
               <w:rPr>
-                <w:highlight w:val="yellow"/>
                 <w:lang w:val="en-US" w:eastAsia="zh-CN"/>
               </w:rPr>
             </w:pPr>
             <w:r>
               <w:rPr>
-                <w:highlight w:val="yellow"/>
                 <w:lang w:val="en-US" w:eastAsia="zh-CN"/>
               </w:rPr>
-              <w:t>password</w:t>
+              <w:t>password321</w:t>
             </w:r>
           </w:p>
         </w:tc>
@@ -2701,16 +3225,14 @@
           <w:p>
             <w:pPr>
               <w:rPr>
-                <w:highlight w:val="yellow"/>
                 <w:lang w:val="en-US" w:eastAsia="zh-CN"/>
               </w:rPr>
             </w:pPr>
             <w:r>
               <w:rPr>
-                <w:highlight w:val="yellow"/>
                 <w:lang w:val="en-US" w:eastAsia="zh-CN"/>
               </w:rPr>
-              <w:t>Manager</w:t>
+              <w:t>Director</w:t>
             </w:r>
           </w:p>
         </w:tc>
@@ -2723,19 +3245,15 @@
           <w:p>
             <w:pPr>
               <w:rPr>
-                <w:highlight w:val="yellow"/>
                 <w:lang w:val="en-US" w:eastAsia="zh-CN"/>
               </w:rPr>
             </w:pPr>
-            <w:proofErr w:type="spellStart"/>
-            <w:r>
-              <w:rPr>
-                <w:highlight w:val="yellow"/>
+            <w:r>
+              <w:rPr>
                 <w:lang w:val="en-US" w:eastAsia="zh-CN"/>
               </w:rPr>
-              <w:t>theRealMiles</w:t>
-            </w:r>
-            <w:proofErr w:type="spellEnd"/>
+              <w:t>David</w:t>
+            </w:r>
           </w:p>
         </w:tc>
         <w:tc>
@@ -2745,24 +3263,17 @@
           <w:p>
             <w:pPr>
               <w:rPr>
-                <w:highlight w:val="yellow"/>
                 <w:lang w:val="en-US" w:eastAsia="zh-CN"/>
               </w:rPr>
             </w:pPr>
-            <w:r>
-              <w:rPr>
-                <w:highlight w:val="yellow"/>
+            <w:proofErr w:type="spellStart"/>
+            <w:r>
+              <w:rPr>
                 <w:lang w:val="en-US" w:eastAsia="zh-CN"/>
               </w:rPr>
-              <w:t>p</w:t>
-            </w:r>
-            <w:r>
-              <w:rPr>
-                <w:highlight w:val="yellow"/>
-                <w:lang w:val="en-US" w:eastAsia="zh-CN"/>
-              </w:rPr>
-              <w:t>assword321</w:t>
-            </w:r>
+              <w:t>javagod</w:t>
+            </w:r>
+            <w:proofErr w:type="spellEnd"/>
           </w:p>
         </w:tc>
         <w:tc>
@@ -2772,16 +3283,78 @@
           <w:p>
             <w:pPr>
               <w:rPr>
-                <w:highlight w:val="yellow"/>
                 <w:lang w:val="en-US" w:eastAsia="zh-CN"/>
               </w:rPr>
             </w:pPr>
             <w:r>
               <w:rPr>
-                <w:highlight w:val="yellow"/>
                 <w:lang w:val="en-US" w:eastAsia="zh-CN"/>
               </w:rPr>
               <w:t>Director</w:t>
+            </w:r>
+          </w:p>
+        </w:tc>
+      </w:tr>
+      <w:tr>
+        <w:tc>
+          <w:tcPr>
+            <w:tcW w:w="2972" w:type="dxa"/>
+          </w:tcPr>
+          <w:p>
+            <w:pPr>
+              <w:rPr>
+                <w:lang w:val="en-US" w:eastAsia="zh-CN"/>
+              </w:rPr>
+            </w:pPr>
+            <w:r>
+              <w:rPr>
+                <w:rFonts w:eastAsia="Times New Roman" w:cstheme="minorHAnsi"/>
+                <w:color w:val="000000"/>
+                <w:lang w:eastAsia="en-GB"/>
+              </w:rPr>
+              <w:t>Patel</w:t>
+            </w:r>
+          </w:p>
+        </w:tc>
+        <w:tc>
+          <w:tcPr>
+            <w:tcW w:w="2977" w:type="dxa"/>
+          </w:tcPr>
+          <w:p>
+            <w:pPr>
+              <w:rPr>
+                <w:lang w:val="en-US" w:eastAsia="zh-CN"/>
+              </w:rPr>
+            </w:pPr>
+            <w:proofErr w:type="spellStart"/>
+            <w:r>
+              <w:rPr>
+                <w:rFonts w:eastAsia="Times New Roman" w:cstheme="minorHAnsi"/>
+                <w:color w:val="000000"/>
+                <w:lang w:eastAsia="en-GB"/>
+              </w:rPr>
+              <w:t>rpp</w:t>
+            </w:r>
+            <w:proofErr w:type="spellEnd"/>
+          </w:p>
+        </w:tc>
+        <w:tc>
+          <w:tcPr>
+            <w:tcW w:w="3402" w:type="dxa"/>
+          </w:tcPr>
+          <w:p>
+            <w:pPr>
+              <w:rPr>
+                <w:lang w:val="en-US" w:eastAsia="zh-CN"/>
+              </w:rPr>
+            </w:pPr>
+            <w:r>
+              <w:rPr>
+                <w:rFonts w:eastAsia="Times New Roman" w:cstheme="minorHAnsi"/>
+                <w:color w:val="000000"/>
+                <w:lang w:eastAsia="en-GB"/>
+              </w:rPr>
+              <w:t>HR Employee</w:t>
             </w:r>
           </w:p>
         </w:tc>
@@ -2817,7 +3390,7 @@
           <w:lang w:val="en-US" w:eastAsia="zh-CN"/>
         </w:rPr>
       </w:pPr>
-      <w:bookmarkStart w:id="3" w:name="_Toc37024206"/>
+      <w:bookmarkStart w:id="3" w:name="_Toc37047570"/>
       <w:r>
         <w:rPr>
           <w:rFonts w:eastAsiaTheme="minorEastAsia"/>
@@ -3114,6 +3687,14 @@
                 <w:lang w:eastAsia="en-GB"/>
               </w:rPr>
             </w:pPr>
+            <w:proofErr w:type="spellStart"/>
+            <w:r>
+              <w:rPr>
+                <w:lang w:val="en-US" w:eastAsia="zh-CN"/>
+              </w:rPr>
+              <w:t>aj</w:t>
+            </w:r>
+            <w:proofErr w:type="spellEnd"/>
           </w:p>
         </w:tc>
         <w:tc>
@@ -3126,6 +3707,58 @@
                 <w:rFonts w:eastAsia="Times New Roman" w:cstheme="minorHAnsi"/>
                 <w:color w:val="000000"/>
                 <w:lang w:eastAsia="en-GB"/>
+              </w:rPr>
+            </w:pPr>
+            <w:r>
+              <w:rPr>
+                <w:lang w:val="en-US" w:eastAsia="zh-CN"/>
+              </w:rPr>
+              <w:t>pass321</w:t>
+            </w:r>
+          </w:p>
+        </w:tc>
+        <w:tc>
+          <w:tcPr>
+            <w:tcW w:w="3402" w:type="dxa"/>
+          </w:tcPr>
+          <w:p>
+            <w:pPr>
+              <w:rPr>
+                <w:rFonts w:eastAsia="Times New Roman" w:cstheme="minorHAnsi"/>
+                <w:color w:val="000000"/>
+                <w:lang w:eastAsia="en-GB"/>
+              </w:rPr>
+            </w:pPr>
+            <w:r>
+              <w:rPr>
+                <w:lang w:val="en-US" w:eastAsia="zh-CN"/>
+              </w:rPr>
+              <w:t>Employee</w:t>
+            </w:r>
+          </w:p>
+        </w:tc>
+      </w:tr>
+      <w:tr>
+        <w:tc>
+          <w:tcPr>
+            <w:tcW w:w="2972" w:type="dxa"/>
+          </w:tcPr>
+          <w:p>
+            <w:pPr>
+              <w:rPr>
+                <w:lang w:val="en-US" w:eastAsia="zh-CN"/>
+              </w:rPr>
+            </w:pPr>
+          </w:p>
+        </w:tc>
+        <w:tc>
+          <w:tcPr>
+            <w:tcW w:w="2977" w:type="dxa"/>
+          </w:tcPr>
+          <w:p>
+            <w:pPr>
+              <w:rPr>
+                <w:lang w:val="en-US" w:eastAsia="zh-CN"/>
               </w:rPr>
             </w:pPr>
           </w:p>
@@ -3137,9 +3770,7 @@
           <w:p>
             <w:pPr>
               <w:rPr>
-                <w:rFonts w:eastAsia="Times New Roman" w:cstheme="minorHAnsi"/>
-                <w:color w:val="000000"/>
-                <w:lang w:eastAsia="en-GB"/>
+                <w:lang w:val="en-US" w:eastAsia="zh-CN"/>
               </w:rPr>
             </w:pPr>
           </w:p>
@@ -3165,13 +3796,20 @@
           <w:lang w:val="en-US" w:eastAsia="zh-CN"/>
         </w:rPr>
       </w:pPr>
-      <w:bookmarkStart w:id="4" w:name="_Toc37024207"/>
+      <w:bookmarkStart w:id="4" w:name="_Toc37047571"/>
       <w:r>
         <w:rPr>
           <w:rFonts w:eastAsiaTheme="minorEastAsia"/>
           <w:lang w:val="en-US" w:eastAsia="zh-CN"/>
         </w:rPr>
-        <w:t>Users without personal record</w:t>
+        <w:t xml:space="preserve">Users without personal </w:t>
+      </w:r>
+      <w:r>
+        <w:rPr>
+          <w:rFonts w:eastAsiaTheme="minorEastAsia"/>
+          <w:lang w:val="en-US" w:eastAsia="zh-CN"/>
+        </w:rPr>
+        <w:t>details</w:t>
       </w:r>
       <w:bookmarkEnd w:id="4"/>
     </w:p>
@@ -3367,19 +4005,17 @@
               <w:rPr>
                 <w:rFonts w:eastAsia="Times New Roman" w:cstheme="minorHAnsi"/>
                 <w:color w:val="000000"/>
-                <w:highlight w:val="yellow"/>
                 <w:lang w:eastAsia="en-GB"/>
               </w:rPr>
             </w:pPr>
-            <w:r>
-              <w:rPr>
-                <w:rFonts w:eastAsia="Times New Roman" w:cstheme="minorHAnsi"/>
-                <w:color w:val="000000"/>
-                <w:highlight w:val="yellow"/>
-                <w:lang w:eastAsia="en-GB"/>
-              </w:rPr>
-              <w:t>Patel</w:t>
-            </w:r>
+            <w:proofErr w:type="spellStart"/>
+            <w:r>
+              <w:rPr>
+                <w:lang w:val="en-US" w:eastAsia="zh-CN"/>
+              </w:rPr>
+              <w:t>colinS</w:t>
+            </w:r>
+            <w:proofErr w:type="spellEnd"/>
           </w:p>
         </w:tc>
         <w:tc>
@@ -3391,19 +4027,73 @@
               <w:rPr>
                 <w:rFonts w:eastAsia="Times New Roman" w:cstheme="minorHAnsi"/>
                 <w:color w:val="000000"/>
-                <w:highlight w:val="yellow"/>
                 <w:lang w:eastAsia="en-GB"/>
+              </w:rPr>
+            </w:pPr>
+            <w:r>
+              <w:rPr>
+                <w:lang w:val="en-US" w:eastAsia="zh-CN"/>
+              </w:rPr>
+              <w:t>password</w:t>
+            </w:r>
+          </w:p>
+        </w:tc>
+        <w:tc>
+          <w:tcPr>
+            <w:tcW w:w="3402" w:type="dxa"/>
+          </w:tcPr>
+          <w:p>
+            <w:pPr>
+              <w:rPr>
+                <w:rFonts w:eastAsia="Times New Roman" w:cstheme="minorHAnsi"/>
+                <w:color w:val="000000"/>
+                <w:lang w:eastAsia="en-GB"/>
+              </w:rPr>
+            </w:pPr>
+            <w:r>
+              <w:rPr>
+                <w:lang w:val="en-US" w:eastAsia="zh-CN"/>
+              </w:rPr>
+              <w:t>Manager</w:t>
+            </w:r>
+          </w:p>
+        </w:tc>
+      </w:tr>
+      <w:tr>
+        <w:tc>
+          <w:tcPr>
+            <w:tcW w:w="2972" w:type="dxa"/>
+          </w:tcPr>
+          <w:p>
+            <w:pPr>
+              <w:rPr>
+                <w:lang w:val="en-US" w:eastAsia="zh-CN"/>
+              </w:rPr>
+            </w:pPr>
+            <w:r>
+              <w:rPr>
+                <w:lang w:val="en-US" w:eastAsia="zh-CN"/>
+              </w:rPr>
+              <w:t>David</w:t>
+            </w:r>
+          </w:p>
+        </w:tc>
+        <w:tc>
+          <w:tcPr>
+            <w:tcW w:w="2977" w:type="dxa"/>
+          </w:tcPr>
+          <w:p>
+            <w:pPr>
+              <w:rPr>
+                <w:lang w:val="en-US" w:eastAsia="zh-CN"/>
               </w:rPr>
             </w:pPr>
             <w:proofErr w:type="spellStart"/>
             <w:r>
               <w:rPr>
-                <w:rFonts w:eastAsia="Times New Roman" w:cstheme="minorHAnsi"/>
-                <w:color w:val="000000"/>
-                <w:highlight w:val="yellow"/>
-                <w:lang w:eastAsia="en-GB"/>
-              </w:rPr>
-              <w:t>rpp</w:t>
+                <w:lang w:val="en-US" w:eastAsia="zh-CN"/>
+              </w:rPr>
+              <w:t>javagod</w:t>
             </w:r>
             <w:proofErr w:type="spellEnd"/>
           </w:p>
@@ -3415,18 +4105,12 @@
           <w:p>
             <w:pPr>
               <w:rPr>
-                <w:rFonts w:eastAsia="Times New Roman" w:cstheme="minorHAnsi"/>
-                <w:color w:val="000000"/>
-                <w:highlight w:val="yellow"/>
-                <w:lang w:eastAsia="en-GB"/>
+                <w:lang w:val="en-US" w:eastAsia="zh-CN"/>
               </w:rPr>
             </w:pPr>
             <w:r>
               <w:rPr>
-                <w:rFonts w:eastAsia="Times New Roman" w:cstheme="minorHAnsi"/>
-                <w:color w:val="000000"/>
-                <w:highlight w:val="yellow"/>
-                <w:lang w:eastAsia="en-GB"/>
+                <w:lang w:val="en-US" w:eastAsia="zh-CN"/>
               </w:rPr>
               <w:t>Director</w:t>
             </w:r>
@@ -3617,13 +4301,12 @@
           <w:lang w:val="en-US" w:eastAsia="zh-CN"/>
         </w:rPr>
       </w:pPr>
-      <w:bookmarkStart w:id="5" w:name="_Toc37024208"/>
+      <w:bookmarkStart w:id="5" w:name="_Toc37047572"/>
       <w:r>
         <w:rPr>
           <w:rFonts w:eastAsiaTheme="minorEastAsia"/>
           <w:lang w:val="en-US" w:eastAsia="zh-CN"/>
         </w:rPr>
-        <w:lastRenderedPageBreak/>
         <w:t>Login Screen</w:t>
       </w:r>
       <w:bookmarkEnd w:id="5"/>
@@ -3641,18 +4324,13 @@
       </w:pPr>
       <w:r>
         <w:rPr>
-          <w:rFonts w:asciiTheme="majorHAnsi" w:eastAsiaTheme="minorEastAsia" w:hAnsiTheme="majorHAnsi"/>
-          <w:iCs/>
-          <w:caps/>
           <w:noProof/>
-          <w:color w:val="262626" w:themeColor="text1" w:themeTint="D9"/>
-          <w:lang w:val="en-US" w:eastAsia="zh-CN"/>
         </w:rPr>
         <w:drawing>
-          <wp:inline distT="0" distB="0" distL="0" distR="0" wp14:anchorId="070361E8" wp14:editId="709585E4">
-            <wp:extent cx="5614587" cy="3775075"/>
-            <wp:effectExtent l="0" t="0" r="0" b="0"/>
-            <wp:docPr id="14" name="Picture 14" descr="A screenshot of a cell phone&#10;&#10;Description automatically generated"/>
+          <wp:inline distT="0" distB="0" distL="0" distR="0" wp14:anchorId="6538D381" wp14:editId="71DC4C5F">
+            <wp:extent cx="4182774" cy="2800800"/>
+            <wp:effectExtent l="0" t="0" r="0" b="6350"/>
+            <wp:docPr id="4" name="Picture 4" descr="A screenshot of a cell phone&#10;&#10;Description automatically generated"/>
             <wp:cNvGraphicFramePr>
               <a:graphicFrameLocks xmlns:a="http://schemas.openxmlformats.org/drawingml/2006/main" noChangeAspect="1"/>
             </wp:cNvGraphicFramePr>
@@ -3660,10 +4338,10 @@
               <a:graphicData uri="http://schemas.openxmlformats.org/drawingml/2006/picture">
                 <pic:pic xmlns:pic="http://schemas.openxmlformats.org/drawingml/2006/picture">
                   <pic:nvPicPr>
-                    <pic:cNvPr id="14" name="Screenshot 2020-03-13 at 00.45.04.png"/>
+                    <pic:cNvPr id="4" name="Screenshot 2020-04-06 at 02.25.59.png"/>
                     <pic:cNvPicPr/>
                   </pic:nvPicPr>
-                  <pic:blipFill rotWithShape="1">
+                  <pic:blipFill>
                     <a:blip r:embed="rId12">
                       <a:extLst>
                         <a:ext uri="{28A0092B-C50C-407E-A947-70E740481C1C}">
@@ -3671,25 +4349,18 @@
                         </a:ext>
                       </a:extLst>
                     </a:blip>
-                    <a:srcRect l="896" t="1559" r="1066"/>
-                    <a:stretch/>
+                    <a:stretch>
+                      <a:fillRect/>
+                    </a:stretch>
                   </pic:blipFill>
-                  <pic:spPr bwMode="auto">
+                  <pic:spPr>
                     <a:xfrm>
                       <a:off x="0" y="0"/>
-                      <a:ext cx="5615334" cy="3775577"/>
+                      <a:ext cx="4219342" cy="2825286"/>
                     </a:xfrm>
                     <a:prstGeom prst="rect">
                       <a:avLst/>
                     </a:prstGeom>
-                    <a:ln>
-                      <a:noFill/>
-                    </a:ln>
-                    <a:extLst>
-                      <a:ext uri="{53640926-AAD7-44D8-BBD7-CCE9431645EC}">
-                        <a14:shadowObscured xmlns:a14="http://schemas.microsoft.com/office/drawing/2010/main"/>
-                      </a:ext>
-                    </a:extLst>
                   </pic:spPr>
                 </pic:pic>
               </a:graphicData>
@@ -3712,27 +4383,14 @@
       <w:r>
         <w:t xml:space="preserve">Figure </w:t>
       </w:r>
-      <w:r>
-        <w:fldChar w:fldCharType="begin"/>
-      </w:r>
-      <w:r>
-        <w:instrText xml:space="preserve"> SEQ Figure \* ARABIC </w:instrText>
-      </w:r>
-      <w:r>
-        <w:fldChar w:fldCharType="separate"/>
-      </w:r>
-      <w:r>
-        <w:rPr>
-          <w:noProof/>
-        </w:rPr>
-        <w:t>1</w:t>
-      </w:r>
-      <w:r>
-        <w:rPr>
-          <w:noProof/>
-        </w:rPr>
-        <w:fldChar w:fldCharType="end"/>
-      </w:r>
+      <w:fldSimple w:instr=" SEQ Figure \* ARABIC ">
+        <w:r>
+          <w:rPr>
+            <w:noProof/>
+          </w:rPr>
+          <w:t>1</w:t>
+        </w:r>
+      </w:fldSimple>
     </w:p>
     <w:p>
       <w:pPr>
@@ -3820,6 +4478,46 @@
           <w:lang w:val="en-US" w:eastAsia="zh-CN"/>
         </w:rPr>
       </w:pPr>
+      <w:r>
+        <w:rPr>
+          <w:lang w:val="en-US" w:eastAsia="zh-CN"/>
+        </w:rPr>
+        <w:t xml:space="preserve">There is also a reviewer checkbox which </w:t>
+      </w:r>
+      <w:r>
+        <w:rPr>
+          <w:lang w:val="en-US" w:eastAsia="zh-CN"/>
+        </w:rPr>
+        <w:t xml:space="preserve">essentially allows you to login as a reviewer – which only allows functionality to do with your reviewing </w:t>
+      </w:r>
+      <w:proofErr w:type="gramStart"/>
+      <w:r>
+        <w:rPr>
+          <w:lang w:val="en-US" w:eastAsia="zh-CN"/>
+        </w:rPr>
+        <w:t>duties(</w:t>
+      </w:r>
+      <w:proofErr w:type="gramEnd"/>
+      <w:r>
+        <w:rPr>
+          <w:lang w:val="en-US" w:eastAsia="zh-CN"/>
+        </w:rPr>
+        <w:t>For example if you have been chosen to carry out a review on someone). If you check the box, but you are not a reviewer at the time, you will just be taken to the main screen and continue.</w:t>
+      </w:r>
+    </w:p>
+    <w:p>
+      <w:pPr>
+        <w:rPr>
+          <w:lang w:val="en-US" w:eastAsia="zh-CN"/>
+        </w:rPr>
+      </w:pPr>
+    </w:p>
+    <w:p>
+      <w:pPr>
+        <w:rPr>
+          <w:lang w:val="en-US" w:eastAsia="zh-CN"/>
+        </w:rPr>
+      </w:pPr>
     </w:p>
     <w:p>
       <w:pPr>
@@ -3898,12 +4596,11 @@
           <w:lang w:val="en-US" w:eastAsia="zh-CN"/>
         </w:rPr>
       </w:pPr>
-      <w:bookmarkStart w:id="6" w:name="_Toc37024209"/>
-      <w:r>
-        <w:rPr>
-          <w:lang w:val="en-US" w:eastAsia="zh-CN"/>
-        </w:rPr>
-        <w:lastRenderedPageBreak/>
+      <w:bookmarkStart w:id="6" w:name="_Toc37047573"/>
+      <w:r>
+        <w:rPr>
+          <w:lang w:val="en-US" w:eastAsia="zh-CN"/>
+        </w:rPr>
         <w:t>Incorrect details</w:t>
       </w:r>
       <w:bookmarkEnd w:id="6"/>
@@ -3984,78 +4681,322 @@
       <w:r>
         <w:t xml:space="preserve">Figure </w:t>
       </w:r>
-      <w:r>
-        <w:fldChar w:fldCharType="begin"/>
-      </w:r>
-      <w:r>
-        <w:instrText xml:space="preserve"> SEQ Figure \* ARABIC </w:instrText>
-      </w:r>
-      <w:r>
-        <w:fldChar w:fldCharType="separate"/>
-      </w:r>
-      <w:r>
-        <w:rPr>
+      <w:fldSimple w:instr=" SEQ Figure \* ARABIC ">
+        <w:r>
+          <w:rPr>
+            <w:noProof/>
+          </w:rPr>
+          <w:t>2</w:t>
+        </w:r>
+      </w:fldSimple>
+    </w:p>
+    <w:p>
+      <w:pPr>
+        <w:rPr>
+          <w:lang w:val="en-US" w:eastAsia="zh-CN"/>
+        </w:rPr>
+      </w:pPr>
+    </w:p>
+    <w:p>
+      <w:pPr>
+        <w:rPr>
+          <w:lang w:val="en-US" w:eastAsia="zh-CN"/>
+        </w:rPr>
+      </w:pPr>
+      <w:r>
+        <w:rPr>
+          <w:lang w:val="en-US" w:eastAsia="zh-CN"/>
+        </w:rPr>
+        <w:t xml:space="preserve">If the system detects that the wrong details have been entered to log in, a </w:t>
+      </w:r>
+      <w:r>
+        <w:rPr>
+          <w:lang w:val="en-US" w:eastAsia="zh-CN"/>
+        </w:rPr>
+        <w:t>pop-up</w:t>
+      </w:r>
+      <w:r>
+        <w:rPr>
+          <w:lang w:val="en-US" w:eastAsia="zh-CN"/>
+        </w:rPr>
+        <w:t xml:space="preserve"> warning message will be displayed informing the user that either the username or password was entered incorrectly.</w:t>
+      </w:r>
+      <w:r>
+        <w:rPr>
+          <w:lang w:val="en-US" w:eastAsia="zh-CN"/>
+        </w:rPr>
+        <w:br/>
+      </w:r>
+    </w:p>
+    <w:p>
+      <w:pPr>
+        <w:rPr>
+          <w:lang w:val="en-US" w:eastAsia="zh-CN"/>
+        </w:rPr>
+      </w:pPr>
+      <w:r>
+        <w:rPr>
+          <w:lang w:val="en-US" w:eastAsia="zh-CN"/>
+        </w:rPr>
+        <w:t>Simply press the “ok” button and try again with the correct log in details.</w:t>
+      </w:r>
+    </w:p>
+    <w:p>
+      <w:pPr>
+        <w:rPr>
+          <w:lang w:val="en-US" w:eastAsia="zh-CN"/>
+        </w:rPr>
+      </w:pPr>
+    </w:p>
+    <w:p>
+      <w:pPr>
+        <w:rPr>
+          <w:lang w:val="en-US" w:eastAsia="zh-CN"/>
+        </w:rPr>
+      </w:pPr>
+    </w:p>
+    <w:p>
+      <w:pPr>
+        <w:rPr>
+          <w:lang w:val="en-US" w:eastAsia="zh-CN"/>
+        </w:rPr>
+      </w:pPr>
+    </w:p>
+    <w:p>
+      <w:pPr>
+        <w:rPr>
+          <w:lang w:val="en-US" w:eastAsia="zh-CN"/>
+        </w:rPr>
+      </w:pPr>
+    </w:p>
+    <w:p>
+      <w:pPr>
+        <w:rPr>
+          <w:lang w:val="en-US" w:eastAsia="zh-CN"/>
+        </w:rPr>
+      </w:pPr>
+    </w:p>
+    <w:p>
+      <w:pPr>
+        <w:rPr>
+          <w:lang w:val="en-US" w:eastAsia="zh-CN"/>
+        </w:rPr>
+      </w:pPr>
+    </w:p>
+    <w:p>
+      <w:pPr>
+        <w:rPr>
+          <w:lang w:val="en-US" w:eastAsia="zh-CN"/>
+        </w:rPr>
+      </w:pPr>
+    </w:p>
+    <w:p>
+      <w:pPr>
+        <w:rPr>
+          <w:lang w:val="en-US" w:eastAsia="zh-CN"/>
+        </w:rPr>
+      </w:pPr>
+    </w:p>
+    <w:p>
+      <w:pPr>
+        <w:rPr>
+          <w:lang w:val="en-US" w:eastAsia="zh-CN"/>
+        </w:rPr>
+      </w:pPr>
+    </w:p>
+    <w:p>
+      <w:pPr>
+        <w:rPr>
+          <w:lang w:val="en-US" w:eastAsia="zh-CN"/>
+        </w:rPr>
+      </w:pPr>
+    </w:p>
+    <w:p>
+      <w:pPr>
+        <w:rPr>
+          <w:lang w:val="en-US" w:eastAsia="zh-CN"/>
+        </w:rPr>
+      </w:pPr>
+    </w:p>
+    <w:p>
+      <w:pPr>
+        <w:rPr>
+          <w:lang w:val="en-US" w:eastAsia="zh-CN"/>
+        </w:rPr>
+      </w:pPr>
+    </w:p>
+    <w:p>
+      <w:pPr>
+        <w:rPr>
+          <w:lang w:val="en-US" w:eastAsia="zh-CN"/>
+        </w:rPr>
+      </w:pPr>
+    </w:p>
+    <w:p>
+      <w:pPr>
+        <w:rPr>
+          <w:lang w:val="en-US" w:eastAsia="zh-CN"/>
+        </w:rPr>
+      </w:pPr>
+    </w:p>
+    <w:p>
+      <w:pPr>
+        <w:rPr>
+          <w:lang w:val="en-US" w:eastAsia="zh-CN"/>
+        </w:rPr>
+      </w:pPr>
+    </w:p>
+    <w:p>
+      <w:pPr>
+        <w:rPr>
+          <w:lang w:val="en-US" w:eastAsia="zh-CN"/>
+        </w:rPr>
+      </w:pPr>
+    </w:p>
+    <w:p>
+      <w:pPr>
+        <w:pStyle w:val="Heading1"/>
+        <w:rPr>
+          <w:rFonts w:eastAsiaTheme="minorEastAsia"/>
+          <w:lang w:val="en-US" w:eastAsia="zh-CN"/>
+        </w:rPr>
+      </w:pPr>
+      <w:bookmarkStart w:id="7" w:name="_Toc37047574"/>
+      <w:r>
+        <w:rPr>
+          <w:rFonts w:eastAsiaTheme="minorEastAsia"/>
+          <w:lang w:val="en-US" w:eastAsia="zh-CN"/>
+        </w:rPr>
+        <w:t>Welcome Screen (Employee)</w:t>
+      </w:r>
+      <w:bookmarkEnd w:id="7"/>
+    </w:p>
+    <w:p>
+      <w:pPr>
+        <w:rPr>
+          <w:lang w:val="en-US" w:eastAsia="zh-CN"/>
+        </w:rPr>
+      </w:pPr>
+    </w:p>
+    <w:p>
+      <w:pPr>
+        <w:keepNext/>
+      </w:pPr>
+      <w:r>
+        <w:rPr>
+          <w:rFonts w:asciiTheme="majorHAnsi" w:eastAsiaTheme="minorEastAsia" w:hAnsiTheme="majorHAnsi"/>
+          <w:iCs/>
+          <w:caps/>
           <w:noProof/>
-        </w:rPr>
-        <w:t>2</w:t>
-      </w:r>
-      <w:r>
-        <w:rPr>
-          <w:noProof/>
-        </w:rPr>
-        <w:fldChar w:fldCharType="end"/>
-      </w:r>
-    </w:p>
-    <w:p>
-      <w:pPr>
-        <w:rPr>
-          <w:lang w:val="en-US" w:eastAsia="zh-CN"/>
-        </w:rPr>
-      </w:pPr>
-    </w:p>
-    <w:p>
-      <w:pPr>
-        <w:rPr>
-          <w:lang w:val="en-US" w:eastAsia="zh-CN"/>
-        </w:rPr>
-      </w:pPr>
-      <w:r>
-        <w:rPr>
-          <w:lang w:val="en-US" w:eastAsia="zh-CN"/>
-        </w:rPr>
-        <w:t xml:space="preserve">If the system detects that the wrong details have been entered to log in, a </w:t>
-      </w:r>
-      <w:r>
-        <w:rPr>
-          <w:lang w:val="en-US" w:eastAsia="zh-CN"/>
-        </w:rPr>
-        <w:t>pop-up</w:t>
-      </w:r>
-      <w:r>
-        <w:rPr>
-          <w:lang w:val="en-US" w:eastAsia="zh-CN"/>
-        </w:rPr>
-        <w:t xml:space="preserve"> warning message will be displayed informing the user that either the username or password was entered incorrectly.</w:t>
-      </w:r>
+          <w:color w:val="262626" w:themeColor="text1" w:themeTint="D9"/>
+          <w:lang w:val="en-US" w:eastAsia="zh-CN"/>
+        </w:rPr>
+        <w:drawing>
+          <wp:inline distT="0" distB="0" distL="0" distR="0" wp14:anchorId="4983EFF3" wp14:editId="65991A30">
+            <wp:extent cx="5727700" cy="3465195"/>
+            <wp:effectExtent l="0" t="0" r="0" b="1905"/>
+            <wp:docPr id="13" name="Picture 13" descr="A screenshot of a cell phone&#10;&#10;Description automatically generated"/>
+            <wp:cNvGraphicFramePr>
+              <a:graphicFrameLocks xmlns:a="http://schemas.openxmlformats.org/drawingml/2006/main" noChangeAspect="1"/>
+            </wp:cNvGraphicFramePr>
+            <a:graphic xmlns:a="http://schemas.openxmlformats.org/drawingml/2006/main">
+              <a:graphicData uri="http://schemas.openxmlformats.org/drawingml/2006/picture">
+                <pic:pic xmlns:pic="http://schemas.openxmlformats.org/drawingml/2006/picture">
+                  <pic:nvPicPr>
+                    <pic:cNvPr id="13" name="Screenshot 2020-03-12 at 21.44.57.png"/>
+                    <pic:cNvPicPr/>
+                  </pic:nvPicPr>
+                  <pic:blipFill>
+                    <a:blip r:embed="rId14" cstate="print">
+                      <a:extLst>
+                        <a:ext uri="{28A0092B-C50C-407E-A947-70E740481C1C}">
+                          <a14:useLocalDpi xmlns:a14="http://schemas.microsoft.com/office/drawing/2010/main" val="0"/>
+                        </a:ext>
+                      </a:extLst>
+                    </a:blip>
+                    <a:stretch>
+                      <a:fillRect/>
+                    </a:stretch>
+                  </pic:blipFill>
+                  <pic:spPr>
+                    <a:xfrm>
+                      <a:off x="0" y="0"/>
+                      <a:ext cx="5727700" cy="3465195"/>
+                    </a:xfrm>
+                    <a:prstGeom prst="rect">
+                      <a:avLst/>
+                    </a:prstGeom>
+                  </pic:spPr>
+                </pic:pic>
+              </a:graphicData>
+            </a:graphic>
+          </wp:inline>
+        </w:drawing>
+      </w:r>
+    </w:p>
+    <w:p>
+      <w:pPr>
+        <w:pStyle w:val="Caption"/>
+      </w:pPr>
+      <w:r>
+        <w:t>Figure 2.5</w:t>
+      </w:r>
+    </w:p>
+    <w:p>
+      <w:pPr>
+        <w:rPr>
+          <w:lang w:val="en-US" w:eastAsia="zh-CN"/>
+        </w:rPr>
+      </w:pPr>
       <w:r>
         <w:rPr>
           <w:lang w:val="en-US" w:eastAsia="zh-CN"/>
         </w:rPr>
         <w:br/>
-      </w:r>
-    </w:p>
-    <w:p>
-      <w:pPr>
-        <w:rPr>
-          <w:lang w:val="en-US" w:eastAsia="zh-CN"/>
-        </w:rPr>
-      </w:pPr>
-      <w:r>
-        <w:rPr>
-          <w:lang w:val="en-US" w:eastAsia="zh-CN"/>
-        </w:rPr>
-        <w:t>Simply press the “ok” button and try again with the correct log in details.</w:t>
-      </w:r>
+        <w:t xml:space="preserve">Figure 2.5 shows the welcome screen for a standard employee with normal access levels. This log in screen has limited functionality, as the user can either log off the system by selecting the “LOGOUT” button on the bottom right hand corner or view their own personal details record by clicking the button in the center called “My Personal Details”. As you can see, this has less functions than a HR Directors log in screen, which can be seen in </w:t>
+      </w:r>
+      <w:hyperlink w:anchor="_Welcome_screen_(HR" w:history="1">
+        <w:r>
+          <w:rPr>
+            <w:rStyle w:val="Hyperlink"/>
+            <w:lang w:val="en-US" w:eastAsia="zh-CN"/>
+          </w:rPr>
+          <w:t>figure</w:t>
+        </w:r>
+        <w:r>
+          <w:rPr>
+            <w:rStyle w:val="Hyperlink"/>
+            <w:lang w:val="en-US" w:eastAsia="zh-CN"/>
+          </w:rPr>
+          <w:t xml:space="preserve"> </w:t>
+        </w:r>
+        <w:r>
+          <w:rPr>
+            <w:rStyle w:val="Hyperlink"/>
+            <w:lang w:val="en-US" w:eastAsia="zh-CN"/>
+          </w:rPr>
+          <w:t>3</w:t>
+        </w:r>
+      </w:hyperlink>
+      <w:r>
+        <w:rPr>
+          <w:lang w:val="en-US" w:eastAsia="zh-CN"/>
+        </w:rPr>
+        <w:t>.</w:t>
+      </w:r>
+      <w:r>
+        <w:rPr>
+          <w:lang w:val="en-US" w:eastAsia="zh-CN"/>
+        </w:rPr>
+        <w:br/>
+      </w:r>
+    </w:p>
+    <w:p>
+      <w:pPr>
+        <w:rPr>
+          <w:lang w:val="en-US" w:eastAsia="zh-CN"/>
+        </w:rPr>
+      </w:pPr>
     </w:p>
     <w:p>
       <w:pPr>
@@ -4170,18 +5111,17 @@
           <w:lang w:val="en-US" w:eastAsia="zh-CN"/>
         </w:rPr>
       </w:pPr>
-      <w:bookmarkStart w:id="7" w:name="_Welcome_screen_(HR"/>
-      <w:bookmarkStart w:id="8" w:name="_Toc37024210"/>
-      <w:bookmarkEnd w:id="7"/>
+      <w:bookmarkStart w:id="8" w:name="_Welcome_screen_(HR"/>
+      <w:bookmarkStart w:id="9" w:name="_Toc37047575"/>
+      <w:bookmarkEnd w:id="8"/>
       <w:r>
         <w:rPr>
           <w:rFonts w:eastAsiaTheme="minorEastAsia"/>
           <w:lang w:val="en-US" w:eastAsia="zh-CN"/>
         </w:rPr>
-        <w:lastRenderedPageBreak/>
         <w:t>Welcome screen (HR Director)</w:t>
       </w:r>
-      <w:bookmarkEnd w:id="8"/>
+      <w:bookmarkEnd w:id="9"/>
     </w:p>
     <w:p>
       <w:pPr>
@@ -4223,7 +5163,7 @@
                     <pic:cNvPicPr/>
                   </pic:nvPicPr>
                   <pic:blipFill>
-                    <a:blip r:embed="rId14" cstate="print">
+                    <a:blip r:embed="rId15" cstate="print">
                       <a:extLst>
                         <a:ext uri="{28A0092B-C50C-407E-A947-70E740481C1C}">
                           <a14:useLocalDpi xmlns:a14="http://schemas.microsoft.com/office/drawing/2010/main" val="0"/>
@@ -4264,30 +5204,14 @@
       <w:r>
         <w:t xml:space="preserve">Figure </w:t>
       </w:r>
-      <w:r>
-        <w:fldChar w:fldCharType="begin"/>
-      </w:r>
-      <w:r>
-        <w:instrText xml:space="preserve"> SEQ Fi</w:instrText>
-      </w:r>
-      <w:r>
-        <w:instrText xml:space="preserve">gure \* ARABIC </w:instrText>
-      </w:r>
-      <w:r>
-        <w:fldChar w:fldCharType="separate"/>
-      </w:r>
-      <w:r>
-        <w:rPr>
-          <w:noProof/>
-        </w:rPr>
-        <w:t>3</w:t>
-      </w:r>
-      <w:r>
-        <w:rPr>
-          <w:noProof/>
-        </w:rPr>
-        <w:fldChar w:fldCharType="end"/>
-      </w:r>
+      <w:fldSimple w:instr=" SEQ Figure \* ARABIC ">
+        <w:r>
+          <w:rPr>
+            <w:noProof/>
+          </w:rPr>
+          <w:t>3</w:t>
+        </w:r>
+      </w:fldSimple>
     </w:p>
     <w:p>
       <w:pPr>
@@ -4378,7 +5302,21 @@
             <w:rStyle w:val="Hyperlink"/>
             <w:lang w:val="en-US" w:eastAsia="zh-CN"/>
           </w:rPr>
-          <w:t>All Employees</w:t>
+          <w:t>All Em</w:t>
+        </w:r>
+        <w:r>
+          <w:rPr>
+            <w:rStyle w:val="Hyperlink"/>
+            <w:lang w:val="en-US" w:eastAsia="zh-CN"/>
+          </w:rPr>
+          <w:t>p</w:t>
+        </w:r>
+        <w:r>
+          <w:rPr>
+            <w:rStyle w:val="Hyperlink"/>
+            <w:lang w:val="en-US" w:eastAsia="zh-CN"/>
+          </w:rPr>
+          <w:t>loyees</w:t>
         </w:r>
       </w:hyperlink>
     </w:p>
@@ -4543,9 +5481,9 @@
           <w:lang w:val="en-US" w:eastAsia="zh-CN"/>
         </w:rPr>
       </w:pPr>
-      <w:bookmarkStart w:id="9" w:name="_Welcome_Screen_with"/>
-      <w:bookmarkStart w:id="10" w:name="_Toc37024211"/>
-      <w:bookmarkEnd w:id="9"/>
+      <w:bookmarkStart w:id="10" w:name="_Welcome_Screen_with"/>
+      <w:bookmarkStart w:id="11" w:name="_Toc37047576"/>
+      <w:bookmarkEnd w:id="10"/>
       <w:r>
         <w:rPr>
           <w:rFonts w:eastAsiaTheme="minorEastAsia"/>
@@ -4554,7 +5492,7 @@
         <w:lastRenderedPageBreak/>
         <w:t>Welcome Screen with toggled access (HR DIRECTOR)</w:t>
       </w:r>
-      <w:bookmarkEnd w:id="10"/>
+      <w:bookmarkEnd w:id="11"/>
     </w:p>
     <w:p>
       <w:pPr>
@@ -4596,7 +5534,7 @@
                     <pic:cNvPicPr/>
                   </pic:nvPicPr>
                   <pic:blipFill>
-                    <a:blip r:embed="rId15" cstate="print">
+                    <a:blip r:embed="rId16" cstate="print">
                       <a:extLst>
                         <a:ext uri="{28A0092B-C50C-407E-A947-70E740481C1C}">
                           <a14:useLocalDpi xmlns:a14="http://schemas.microsoft.com/office/drawing/2010/main" val="0"/>
@@ -4634,27 +5572,14 @@
       <w:r>
         <w:t xml:space="preserve">Figure </w:t>
       </w:r>
-      <w:r>
-        <w:fldChar w:fldCharType="begin"/>
-      </w:r>
-      <w:r>
-        <w:instrText xml:space="preserve"> SEQ Figure \* ARABIC </w:instrText>
-      </w:r>
-      <w:r>
-        <w:fldChar w:fldCharType="separate"/>
-      </w:r>
-      <w:r>
-        <w:rPr>
-          <w:noProof/>
-        </w:rPr>
-        <w:t>4</w:t>
-      </w:r>
-      <w:r>
-        <w:rPr>
-          <w:noProof/>
-        </w:rPr>
-        <w:fldChar w:fldCharType="end"/>
-      </w:r>
+      <w:fldSimple w:instr=" SEQ Figure \* ARABIC ">
+        <w:r>
+          <w:rPr>
+            <w:noProof/>
+          </w:rPr>
+          <w:t>4</w:t>
+        </w:r>
+      </w:fldSimple>
     </w:p>
     <w:p>
       <w:pPr>
@@ -4739,8 +5664,8 @@
           <w:lang w:val="en-US" w:eastAsia="zh-CN"/>
         </w:rPr>
       </w:pPr>
-      <w:bookmarkStart w:id="11" w:name="_My_Personal_Details"/>
-      <w:bookmarkEnd w:id="11"/>
+      <w:bookmarkStart w:id="12" w:name="_My_Personal_Details"/>
+      <w:bookmarkEnd w:id="12"/>
     </w:p>
     <w:p>
       <w:pPr>
@@ -4819,7 +5744,7 @@
           <w:lang w:val="en-US" w:eastAsia="zh-CN"/>
         </w:rPr>
       </w:pPr>
-      <w:bookmarkStart w:id="12" w:name="_Toc37024212"/>
+      <w:bookmarkStart w:id="13" w:name="_Toc37047577"/>
       <w:r>
         <w:rPr>
           <w:rFonts w:eastAsiaTheme="minorEastAsia"/>
@@ -4828,7 +5753,7 @@
         <w:lastRenderedPageBreak/>
         <w:t>My Personal Details screen</w:t>
       </w:r>
-      <w:bookmarkEnd w:id="12"/>
+      <w:bookmarkEnd w:id="13"/>
     </w:p>
     <w:p>
       <w:pPr>
@@ -4864,7 +5789,7 @@
                     <pic:cNvPicPr/>
                   </pic:nvPicPr>
                   <pic:blipFill>
-                    <a:blip r:embed="rId16" cstate="print">
+                    <a:blip r:embed="rId17" cstate="print">
                       <a:extLst>
                         <a:ext uri="{28A0092B-C50C-407E-A947-70E740481C1C}">
                           <a14:useLocalDpi xmlns:a14="http://schemas.microsoft.com/office/drawing/2010/main" val="0"/>
@@ -4902,27 +5827,14 @@
       <w:r>
         <w:t xml:space="preserve">Figure </w:t>
       </w:r>
-      <w:r>
-        <w:fldChar w:fldCharType="begin"/>
-      </w:r>
-      <w:r>
-        <w:instrText xml:space="preserve"> SEQ Figure \* ARABIC </w:instrText>
-      </w:r>
-      <w:r>
-        <w:fldChar w:fldCharType="separate"/>
-      </w:r>
-      <w:r>
-        <w:rPr>
-          <w:noProof/>
-        </w:rPr>
-        <w:t>5</w:t>
-      </w:r>
-      <w:r>
-        <w:rPr>
-          <w:noProof/>
-        </w:rPr>
-        <w:fldChar w:fldCharType="end"/>
-      </w:r>
+      <w:fldSimple w:instr=" SEQ Figure \* ARABIC ">
+        <w:r>
+          <w:rPr>
+            <w:noProof/>
+          </w:rPr>
+          <w:t>5</w:t>
+        </w:r>
+      </w:fldSimple>
     </w:p>
     <w:p>
       <w:pPr>
@@ -5074,9 +5986,9 @@
           <w:lang w:val="en-US" w:eastAsia="zh-CN"/>
         </w:rPr>
       </w:pPr>
-      <w:bookmarkStart w:id="13" w:name="_All_Employees_screen"/>
-      <w:bookmarkStart w:id="14" w:name="_Toc37024213"/>
-      <w:bookmarkEnd w:id="13"/>
+      <w:bookmarkStart w:id="14" w:name="_All_Employees_screen"/>
+      <w:bookmarkStart w:id="15" w:name="_Toc37047578"/>
+      <w:bookmarkEnd w:id="14"/>
       <w:r>
         <w:rPr>
           <w:rFonts w:eastAsiaTheme="minorEastAsia"/>
@@ -5085,7 +5997,7 @@
         <w:lastRenderedPageBreak/>
         <w:t>All Employees screen (HR Director)</w:t>
       </w:r>
-      <w:bookmarkEnd w:id="14"/>
+      <w:bookmarkEnd w:id="15"/>
     </w:p>
     <w:p>
       <w:pPr>
@@ -5124,7 +6036,7 @@
                     <pic:cNvPicPr/>
                   </pic:nvPicPr>
                   <pic:blipFill rotWithShape="1">
-                    <a:blip r:embed="rId17" cstate="print">
+                    <a:blip r:embed="rId18" cstate="print">
                       <a:extLst>
                         <a:ext uri="{28A0092B-C50C-407E-A947-70E740481C1C}">
                           <a14:useLocalDpi xmlns:a14="http://schemas.microsoft.com/office/drawing/2010/main" val="0"/>
@@ -5169,101 +6081,83 @@
       <w:r>
         <w:t xml:space="preserve">Figure </w:t>
       </w:r>
-      <w:r>
-        <w:fldChar w:fldCharType="begin"/>
-      </w:r>
-      <w:r>
-        <w:instrText xml:space="preserve"> SEQ Figure \* ARABIC </w:instrText>
-      </w:r>
-      <w:r>
-        <w:fldChar w:fldCharType="separate"/>
+      <w:fldSimple w:instr=" SEQ Figure \* ARABIC ">
+        <w:r>
+          <w:rPr>
+            <w:noProof/>
+          </w:rPr>
+          <w:t>6</w:t>
+        </w:r>
+      </w:fldSimple>
+    </w:p>
+    <w:p>
+      <w:pPr>
+        <w:rPr>
+          <w:rFonts w:eastAsiaTheme="minorEastAsia"/>
+          <w:lang w:val="en-US" w:eastAsia="zh-CN"/>
+        </w:rPr>
+      </w:pPr>
+      <w:r>
+        <w:rPr>
+          <w:rFonts w:eastAsiaTheme="minorEastAsia"/>
+          <w:lang w:val="en-US" w:eastAsia="zh-CN"/>
+        </w:rPr>
+        <w:t>The All employees screen allows the staff member</w:t>
+      </w:r>
+      <w:r>
+        <w:rPr>
+          <w:rFonts w:eastAsiaTheme="minorEastAsia"/>
+          <w:lang w:val="en-US" w:eastAsia="zh-CN"/>
+        </w:rPr>
+        <w:t xml:space="preserve"> to view all employees currently on the database and see basic details, such as their staff ID, job role, name etc. This feature is only available to certain members of staff. For example, this feature would be visible to a HR director but not to a standard employee.</w:t>
+      </w:r>
+    </w:p>
+    <w:p>
+      <w:pPr>
+        <w:rPr>
+          <w:rFonts w:eastAsiaTheme="minorEastAsia"/>
+          <w:lang w:val="en-US" w:eastAsia="zh-CN"/>
+        </w:rPr>
+      </w:pPr>
+    </w:p>
+    <w:p>
+      <w:pPr>
+        <w:pStyle w:val="Heading2"/>
+        <w:rPr>
+          <w:rFonts w:eastAsiaTheme="minorEastAsia"/>
+          <w:lang w:val="en-US" w:eastAsia="zh-CN"/>
+        </w:rPr>
+      </w:pPr>
+      <w:bookmarkStart w:id="16" w:name="_Toc37047579"/>
+      <w:r>
+        <w:rPr>
+          <w:rFonts w:eastAsiaTheme="minorEastAsia"/>
+          <w:lang w:val="en-US" w:eastAsia="zh-CN"/>
+        </w:rPr>
+        <w:t>All Employees screen cont. (HR DIRECTOR)</w:t>
+      </w:r>
+      <w:bookmarkEnd w:id="16"/>
+    </w:p>
+    <w:p>
+      <w:pPr>
+        <w:keepNext/>
+      </w:pPr>
+      <w:r>
+        <w:rPr>
+          <w:rFonts w:eastAsiaTheme="minorEastAsia"/>
+          <w:lang w:val="en-US" w:eastAsia="zh-CN"/>
+        </w:rPr>
+        <w:br/>
       </w:r>
       <w:r>
         <w:rPr>
           <w:noProof/>
         </w:rPr>
-        <w:t>6</w:t>
-      </w:r>
-      <w:r>
-        <w:rPr>
-          <w:noProof/>
-        </w:rPr>
-        <w:fldChar w:fldCharType="end"/>
-      </w:r>
-    </w:p>
-    <w:p>
-      <w:pPr>
-        <w:rPr>
-          <w:rFonts w:eastAsiaTheme="minorEastAsia"/>
-          <w:lang w:val="en-US" w:eastAsia="zh-CN"/>
-        </w:rPr>
-      </w:pPr>
-      <w:r>
-        <w:rPr>
-          <w:rFonts w:eastAsiaTheme="minorEastAsia"/>
-          <w:lang w:val="en-US" w:eastAsia="zh-CN"/>
-        </w:rPr>
-        <w:t>The All employees screen allows the staff member</w:t>
-      </w:r>
-      <w:r>
-        <w:rPr>
-          <w:rFonts w:eastAsiaTheme="minorEastAsia"/>
-          <w:lang w:val="en-US" w:eastAsia="zh-CN"/>
-        </w:rPr>
-        <w:t xml:space="preserve"> to view all employees currently on the database and see basic details, such as their staff ID, job role, name etc. This feature is only available to certain members of staff. For example, this feature would be visible to a HR director but not to a standard employee.</w:t>
-      </w:r>
-    </w:p>
-    <w:p>
-      <w:pPr>
-        <w:rPr>
-          <w:rFonts w:eastAsiaTheme="minorEastAsia"/>
-          <w:lang w:val="en-US" w:eastAsia="zh-CN"/>
-        </w:rPr>
-      </w:pPr>
-    </w:p>
-    <w:p>
-      <w:pPr>
-        <w:pStyle w:val="Heading2"/>
-        <w:rPr>
-          <w:rFonts w:eastAsiaTheme="minorEastAsia"/>
-          <w:lang w:val="en-US" w:eastAsia="zh-CN"/>
-        </w:rPr>
-      </w:pPr>
-      <w:bookmarkStart w:id="15" w:name="_Toc37024214"/>
-      <w:r>
-        <w:rPr>
-          <w:rFonts w:eastAsiaTheme="minorEastAsia"/>
-          <w:lang w:val="en-US" w:eastAsia="zh-CN"/>
-        </w:rPr>
-        <w:t>All Employees screen cont. (HR DIRECTOR)</w:t>
-      </w:r>
-      <w:bookmarkEnd w:id="15"/>
-    </w:p>
-    <w:p>
-      <w:pPr>
-        <w:keepNext/>
-      </w:pPr>
-      <w:r>
-        <w:rPr>
-          <w:rFonts w:eastAsiaTheme="minorEastAsia"/>
-          <w:lang w:val="en-US" w:eastAsia="zh-CN"/>
-        </w:rPr>
-        <w:br/>
-      </w:r>
-      <w:r>
-        <w:rPr>
-          <w:rFonts w:asciiTheme="majorHAnsi" w:eastAsiaTheme="minorEastAsia" w:hAnsiTheme="majorHAnsi"/>
-          <w:iCs/>
-          <w:caps/>
-          <w:noProof/>
-          <w:color w:val="262626" w:themeColor="text1" w:themeTint="D9"/>
-          <w:lang w:val="en-US" w:eastAsia="zh-CN"/>
-        </w:rPr>
         <w:drawing>
-          <wp:inline distT="0" distB="0" distL="0" distR="0" wp14:anchorId="58CD0F32" wp14:editId="7AA174DE">
-            <wp:extent cx="5727495" cy="3757961"/>
-            <wp:effectExtent l="0" t="0" r="635" b="1270"/>
-            <wp:docPr id="8" name="Picture 8" descr="A screenshot of a cell phone&#10;&#10;Description automatically generated"/>
+          <wp:inline distT="0" distB="0" distL="0" distR="0" wp14:anchorId="7D6EB8A7" wp14:editId="5EC502D3">
+            <wp:extent cx="4849792" cy="3499700"/>
+            <wp:effectExtent l="0" t="0" r="1905" b="5715"/>
+            <wp:docPr id="5" name="Picture 5" descr="A screenshot of a cell phone&#10;&#10;Description automatically generated"/>
             <wp:cNvGraphicFramePr>
               <a:graphicFrameLocks xmlns:a="http://schemas.openxmlformats.org/drawingml/2006/main" noChangeAspect="1"/>
             </wp:cNvGraphicFramePr>
@@ -5271,24 +6165,1086 @@
               <a:graphicData uri="http://schemas.openxmlformats.org/drawingml/2006/picture">
                 <pic:pic xmlns:pic="http://schemas.openxmlformats.org/drawingml/2006/picture">
                   <pic:nvPicPr>
-                    <pic:cNvPr id="8" name="Screenshot 2020-03-12 at 21.48.15.png"/>
+                    <pic:cNvPr id="5" name="Screenshot 2020-04-06 at 05.36.01.png"/>
                     <pic:cNvPicPr/>
                   </pic:nvPicPr>
-                  <pic:blipFill rotWithShape="1">
-                    <a:blip r:embed="rId18" cstate="print">
+                  <pic:blipFill>
+                    <a:blip r:embed="rId19">
                       <a:extLst>
                         <a:ext uri="{28A0092B-C50C-407E-A947-70E740481C1C}">
                           <a14:useLocalDpi xmlns:a14="http://schemas.microsoft.com/office/drawing/2010/main" val="0"/>
                         </a:ext>
                       </a:extLst>
                     </a:blip>
-                    <a:srcRect b="11535"/>
+                    <a:stretch>
+                      <a:fillRect/>
+                    </a:stretch>
+                  </pic:blipFill>
+                  <pic:spPr>
+                    <a:xfrm>
+                      <a:off x="0" y="0"/>
+                      <a:ext cx="4867636" cy="3512577"/>
+                    </a:xfrm>
+                    <a:prstGeom prst="rect">
+                      <a:avLst/>
+                    </a:prstGeom>
+                  </pic:spPr>
+                </pic:pic>
+              </a:graphicData>
+            </a:graphic>
+          </wp:inline>
+        </w:drawing>
+      </w:r>
+    </w:p>
+    <w:p>
+      <w:pPr>
+        <w:pStyle w:val="Caption"/>
+        <w:rPr>
+          <w:rFonts w:eastAsiaTheme="minorEastAsia"/>
+          <w:lang w:val="en-US" w:eastAsia="zh-CN"/>
+        </w:rPr>
+      </w:pPr>
+      <w:r>
+        <w:t xml:space="preserve">Figure </w:t>
+      </w:r>
+      <w:fldSimple w:instr=" SEQ Figure \* ARABIC ">
+        <w:r>
+          <w:rPr>
+            <w:noProof/>
+          </w:rPr>
+          <w:t>7</w:t>
+        </w:r>
+      </w:fldSimple>
+    </w:p>
+    <w:p>
+      <w:pPr>
+        <w:rPr>
+          <w:rFonts w:eastAsiaTheme="minorEastAsia"/>
+          <w:lang w:val="en-US" w:eastAsia="zh-CN"/>
+        </w:rPr>
+      </w:pPr>
+    </w:p>
+    <w:p>
+      <w:pPr>
+        <w:rPr>
+          <w:rFonts w:eastAsiaTheme="minorEastAsia"/>
+          <w:lang w:val="en-US" w:eastAsia="zh-CN"/>
+        </w:rPr>
+      </w:pPr>
+      <w:r>
+        <w:rPr>
+          <w:rFonts w:eastAsiaTheme="minorEastAsia"/>
+          <w:lang w:val="en-US" w:eastAsia="zh-CN"/>
+        </w:rPr>
+        <w:t xml:space="preserve">If you click on a member of staff from the table shown, you will be displayed with a pop-up box as shown in figure </w:t>
+      </w:r>
+      <w:r>
+        <w:rPr>
+          <w:rFonts w:eastAsiaTheme="minorEastAsia"/>
+          <w:lang w:val="en-US" w:eastAsia="zh-CN"/>
+        </w:rPr>
+        <w:t>7</w:t>
+      </w:r>
+      <w:r>
+        <w:rPr>
+          <w:rFonts w:eastAsiaTheme="minorEastAsia"/>
+          <w:lang w:val="en-US" w:eastAsia="zh-CN"/>
+        </w:rPr>
+        <w:t>. From here, you are given t</w:t>
+      </w:r>
+      <w:r>
+        <w:rPr>
+          <w:rFonts w:eastAsiaTheme="minorEastAsia"/>
+          <w:lang w:val="en-US" w:eastAsia="zh-CN"/>
+        </w:rPr>
+        <w:t>hree</w:t>
+      </w:r>
+      <w:r>
+        <w:rPr>
+          <w:rFonts w:eastAsiaTheme="minorEastAsia"/>
+          <w:lang w:val="en-US" w:eastAsia="zh-CN"/>
+        </w:rPr>
+        <w:t xml:space="preserve"> options. Either </w:t>
+      </w:r>
+      <w:r>
+        <w:rPr>
+          <w:rFonts w:eastAsiaTheme="minorEastAsia"/>
+          <w:lang w:val="en-US" w:eastAsia="zh-CN"/>
+        </w:rPr>
+        <w:t>view their review records, start a review process for that employee or view their personal details.</w:t>
+      </w:r>
+    </w:p>
+    <w:p>
+      <w:pPr>
+        <w:rPr>
+          <w:rFonts w:eastAsiaTheme="minorEastAsia"/>
+          <w:lang w:val="en-US" w:eastAsia="zh-CN"/>
+        </w:rPr>
+      </w:pPr>
+    </w:p>
+    <w:p>
+      <w:pPr>
+        <w:pStyle w:val="Heading3"/>
+        <w:rPr>
+          <w:rFonts w:eastAsiaTheme="minorEastAsia"/>
+          <w:lang w:val="en-US" w:eastAsia="zh-CN"/>
+        </w:rPr>
+      </w:pPr>
+      <w:bookmarkStart w:id="17" w:name="_Toc37047580"/>
+      <w:r>
+        <w:rPr>
+          <w:rFonts w:eastAsiaTheme="minorEastAsia"/>
+          <w:lang w:val="en-US" w:eastAsia="zh-CN"/>
+        </w:rPr>
+        <w:lastRenderedPageBreak/>
+        <w:t>All Employees screen cont. (Employee who hasn’t got current personal details)</w:t>
+      </w:r>
+      <w:bookmarkEnd w:id="17"/>
+      <w:r>
+        <w:rPr>
+          <w:rFonts w:eastAsiaTheme="minorEastAsia"/>
+          <w:lang w:val="en-US" w:eastAsia="zh-CN"/>
+        </w:rPr>
+        <w:br/>
+      </w:r>
+    </w:p>
+    <w:p>
+      <w:pPr>
+        <w:keepNext/>
+      </w:pPr>
+      <w:r>
+        <w:rPr>
+          <w:rFonts w:asciiTheme="majorHAnsi" w:eastAsiaTheme="minorEastAsia" w:hAnsiTheme="majorHAnsi"/>
+          <w:iCs/>
+          <w:caps/>
+          <w:noProof/>
+          <w:color w:val="262626" w:themeColor="text1" w:themeTint="D9"/>
+          <w:lang w:val="en-US" w:eastAsia="zh-CN"/>
+        </w:rPr>
+        <w:drawing>
+          <wp:inline distT="0" distB="0" distL="0" distR="0" wp14:anchorId="1AFC8DA9" wp14:editId="43E9B74C">
+            <wp:extent cx="5023413" cy="3640582"/>
+            <wp:effectExtent l="0" t="0" r="6350" b="4445"/>
+            <wp:docPr id="6" name="Picture 6" descr="A screenshot of a cell phone&#10;&#10;Description automatically generated"/>
+            <wp:cNvGraphicFramePr>
+              <a:graphicFrameLocks xmlns:a="http://schemas.openxmlformats.org/drawingml/2006/main" noChangeAspect="1"/>
+            </wp:cNvGraphicFramePr>
+            <a:graphic xmlns:a="http://schemas.openxmlformats.org/drawingml/2006/main">
+              <a:graphicData uri="http://schemas.openxmlformats.org/drawingml/2006/picture">
+                <pic:pic xmlns:pic="http://schemas.openxmlformats.org/drawingml/2006/picture">
+                  <pic:nvPicPr>
+                    <pic:cNvPr id="6" name="Screenshot 2020-04-06 at 05.38.15.png"/>
+                    <pic:cNvPicPr/>
+                  </pic:nvPicPr>
+                  <pic:blipFill>
+                    <a:blip r:embed="rId20">
+                      <a:extLst>
+                        <a:ext uri="{28A0092B-C50C-407E-A947-70E740481C1C}">
+                          <a14:useLocalDpi xmlns:a14="http://schemas.microsoft.com/office/drawing/2010/main" val="0"/>
+                        </a:ext>
+                      </a:extLst>
+                    </a:blip>
+                    <a:stretch>
+                      <a:fillRect/>
+                    </a:stretch>
+                  </pic:blipFill>
+                  <pic:spPr>
+                    <a:xfrm>
+                      <a:off x="0" y="0"/>
+                      <a:ext cx="5036386" cy="3649984"/>
+                    </a:xfrm>
+                    <a:prstGeom prst="rect">
+                      <a:avLst/>
+                    </a:prstGeom>
+                  </pic:spPr>
+                </pic:pic>
+              </a:graphicData>
+            </a:graphic>
+          </wp:inline>
+        </w:drawing>
+      </w:r>
+    </w:p>
+    <w:p>
+      <w:pPr>
+        <w:pStyle w:val="Caption"/>
+        <w:rPr>
+          <w:rFonts w:asciiTheme="majorHAnsi" w:eastAsiaTheme="minorEastAsia" w:hAnsiTheme="majorHAnsi"/>
+          <w:iCs w:val="0"/>
+          <w:caps/>
+          <w:color w:val="262626" w:themeColor="text1" w:themeTint="D9"/>
+          <w:lang w:val="en-US" w:eastAsia="zh-CN"/>
+        </w:rPr>
+      </w:pPr>
+      <w:r>
+        <w:t xml:space="preserve">Figure </w:t>
+      </w:r>
+      <w:fldSimple w:instr=" SEQ Figure \* ARABIC ">
+        <w:r>
+          <w:rPr>
+            <w:noProof/>
+          </w:rPr>
+          <w:t>8</w:t>
+        </w:r>
+      </w:fldSimple>
+    </w:p>
+    <w:p>
+      <w:pPr>
+        <w:rPr>
+          <w:rFonts w:asciiTheme="majorHAnsi" w:eastAsiaTheme="minorEastAsia" w:hAnsiTheme="majorHAnsi"/>
+          <w:iCs/>
+          <w:caps/>
+          <w:color w:val="262626" w:themeColor="text1" w:themeTint="D9"/>
+          <w:lang w:val="en-US" w:eastAsia="zh-CN"/>
+        </w:rPr>
+      </w:pPr>
+    </w:p>
+    <w:p>
+      <w:pPr>
+        <w:rPr>
+          <w:lang w:val="en-US" w:eastAsia="zh-CN"/>
+        </w:rPr>
+      </w:pPr>
+      <w:r>
+        <w:rPr>
+          <w:lang w:val="en-US" w:eastAsia="zh-CN"/>
+        </w:rPr>
+        <w:t>If the user selected does not currently have a personal details record, a button called “Create Personal Details” will appear instead of “View Personal Details”. Again, this is available on the HR directors page as they have the required permissions. This can be seen in figure 8 above.</w:t>
+      </w:r>
+    </w:p>
+    <w:p>
+      <w:pPr>
+        <w:rPr>
+          <w:lang w:val="en-US" w:eastAsia="zh-CN"/>
+        </w:rPr>
+      </w:pPr>
+    </w:p>
+    <w:p>
+      <w:pPr>
+        <w:rPr>
+          <w:lang w:val="en-US" w:eastAsia="zh-CN"/>
+        </w:rPr>
+      </w:pPr>
+    </w:p>
+    <w:p>
+      <w:pPr>
+        <w:rPr>
+          <w:lang w:val="en-US" w:eastAsia="zh-CN"/>
+        </w:rPr>
+      </w:pPr>
+    </w:p>
+    <w:p>
+      <w:pPr>
+        <w:rPr>
+          <w:lang w:val="en-US" w:eastAsia="zh-CN"/>
+        </w:rPr>
+      </w:pPr>
+    </w:p>
+    <w:p>
+      <w:pPr>
+        <w:rPr>
+          <w:lang w:val="en-US" w:eastAsia="zh-CN"/>
+        </w:rPr>
+      </w:pPr>
+    </w:p>
+    <w:p>
+      <w:pPr>
+        <w:rPr>
+          <w:lang w:val="en-US" w:eastAsia="zh-CN"/>
+        </w:rPr>
+      </w:pPr>
+    </w:p>
+    <w:p>
+      <w:pPr>
+        <w:rPr>
+          <w:lang w:val="en-US" w:eastAsia="zh-CN"/>
+        </w:rPr>
+      </w:pPr>
+    </w:p>
+    <w:p>
+      <w:pPr>
+        <w:rPr>
+          <w:lang w:val="en-US" w:eastAsia="zh-CN"/>
+        </w:rPr>
+      </w:pPr>
+    </w:p>
+    <w:p>
+      <w:pPr>
+        <w:rPr>
+          <w:lang w:val="en-US" w:eastAsia="zh-CN"/>
+        </w:rPr>
+      </w:pPr>
+    </w:p>
+    <w:p>
+      <w:pPr>
+        <w:rPr>
+          <w:lang w:val="en-US" w:eastAsia="zh-CN"/>
+        </w:rPr>
+      </w:pPr>
+    </w:p>
+    <w:p>
+      <w:pPr>
+        <w:rPr>
+          <w:lang w:val="en-US" w:eastAsia="zh-CN"/>
+        </w:rPr>
+      </w:pPr>
+    </w:p>
+    <w:p>
+      <w:pPr>
+        <w:rPr>
+          <w:lang w:val="en-US" w:eastAsia="zh-CN"/>
+        </w:rPr>
+      </w:pPr>
+    </w:p>
+    <w:p>
+      <w:pPr>
+        <w:rPr>
+          <w:lang w:val="en-US" w:eastAsia="zh-CN"/>
+        </w:rPr>
+      </w:pPr>
+    </w:p>
+    <w:p>
+      <w:pPr>
+        <w:rPr>
+          <w:lang w:val="en-US" w:eastAsia="zh-CN"/>
+        </w:rPr>
+      </w:pPr>
+    </w:p>
+    <w:p>
+      <w:pPr>
+        <w:rPr>
+          <w:lang w:val="en-US" w:eastAsia="zh-CN"/>
+        </w:rPr>
+      </w:pPr>
+    </w:p>
+    <w:p>
+      <w:pPr>
+        <w:rPr>
+          <w:lang w:val="en-US" w:eastAsia="zh-CN"/>
+        </w:rPr>
+      </w:pPr>
+    </w:p>
+    <w:p>
+      <w:pPr>
+        <w:rPr>
+          <w:lang w:val="en-US" w:eastAsia="zh-CN"/>
+        </w:rPr>
+      </w:pPr>
+    </w:p>
+    <w:p>
+      <w:pPr>
+        <w:rPr>
+          <w:lang w:val="en-US" w:eastAsia="zh-CN"/>
+        </w:rPr>
+      </w:pPr>
+    </w:p>
+    <w:p>
+      <w:pPr>
+        <w:rPr>
+          <w:lang w:val="en-US" w:eastAsia="zh-CN"/>
+        </w:rPr>
+      </w:pPr>
+    </w:p>
+    <w:p>
+      <w:pPr>
+        <w:pStyle w:val="Heading1"/>
+        <w:rPr>
+          <w:lang w:val="en-US" w:eastAsia="zh-CN"/>
+        </w:rPr>
+      </w:pPr>
+      <w:bookmarkStart w:id="18" w:name="_Toc37047581"/>
+      <w:r>
+        <w:rPr>
+          <w:lang w:val="en-US" w:eastAsia="zh-CN"/>
+        </w:rPr>
+        <w:lastRenderedPageBreak/>
+        <w:t>Create Personal Details screen</w:t>
+      </w:r>
+      <w:bookmarkEnd w:id="18"/>
+      <w:r>
+        <w:rPr>
+          <w:lang w:val="en-US" w:eastAsia="zh-CN"/>
+        </w:rPr>
+        <w:t xml:space="preserve"> </w:t>
+      </w:r>
+    </w:p>
+    <w:p>
+      <w:pPr>
+        <w:rPr>
+          <w:lang w:val="en-US" w:eastAsia="zh-CN"/>
+        </w:rPr>
+      </w:pPr>
+    </w:p>
+    <w:p>
+      <w:pPr>
+        <w:keepNext/>
+      </w:pPr>
+      <w:r>
+        <w:rPr>
+          <w:noProof/>
+          <w:lang w:val="en-US" w:eastAsia="zh-CN"/>
+        </w:rPr>
+        <w:drawing>
+          <wp:inline distT="0" distB="0" distL="0" distR="0" wp14:anchorId="65E7F99D" wp14:editId="27FF7C8A">
+            <wp:extent cx="4895812" cy="3275635"/>
+            <wp:effectExtent l="0" t="0" r="0" b="1270"/>
+            <wp:docPr id="7" name="Picture 7" descr="A screenshot of a cell phone&#10;&#10;Description automatically generated"/>
+            <wp:cNvGraphicFramePr>
+              <a:graphicFrameLocks xmlns:a="http://schemas.openxmlformats.org/drawingml/2006/main" noChangeAspect="1"/>
+            </wp:cNvGraphicFramePr>
+            <a:graphic xmlns:a="http://schemas.openxmlformats.org/drawingml/2006/main">
+              <a:graphicData uri="http://schemas.openxmlformats.org/drawingml/2006/picture">
+                <pic:pic xmlns:pic="http://schemas.openxmlformats.org/drawingml/2006/picture">
+                  <pic:nvPicPr>
+                    <pic:cNvPr id="7" name="Screenshot 2020-04-06 at 05.42.41.png"/>
+                    <pic:cNvPicPr/>
+                  </pic:nvPicPr>
+                  <pic:blipFill>
+                    <a:blip r:embed="rId21" cstate="print">
+                      <a:extLst>
+                        <a:ext uri="{28A0092B-C50C-407E-A947-70E740481C1C}">
+                          <a14:useLocalDpi xmlns:a14="http://schemas.microsoft.com/office/drawing/2010/main" val="0"/>
+                        </a:ext>
+                      </a:extLst>
+                    </a:blip>
+                    <a:stretch>
+                      <a:fillRect/>
+                    </a:stretch>
+                  </pic:blipFill>
+                  <pic:spPr>
+                    <a:xfrm>
+                      <a:off x="0" y="0"/>
+                      <a:ext cx="4931099" cy="3299245"/>
+                    </a:xfrm>
+                    <a:prstGeom prst="rect">
+                      <a:avLst/>
+                    </a:prstGeom>
+                  </pic:spPr>
+                </pic:pic>
+              </a:graphicData>
+            </a:graphic>
+          </wp:inline>
+        </w:drawing>
+      </w:r>
+    </w:p>
+    <w:p>
+      <w:pPr>
+        <w:pStyle w:val="Caption"/>
+      </w:pPr>
+      <w:r>
+        <w:t xml:space="preserve">Figure </w:t>
+      </w:r>
+      <w:fldSimple w:instr=" SEQ Figure \* ARABIC ">
+        <w:r>
+          <w:rPr>
+            <w:noProof/>
+          </w:rPr>
+          <w:t>9</w:t>
+        </w:r>
+      </w:fldSimple>
+    </w:p>
+    <w:p>
+      <w:r>
+        <w:t xml:space="preserve">Figure 9 shows the create personal details form, which can be filled in by the logged in user. This includes basic information, such as their first name, surname, home address and contact details. Once this has been filled out, simply press “create” to create the record. Once this button is pressed, the form is added to the database. </w:t>
+      </w:r>
+      <w:r>
+        <w:br/>
+      </w:r>
+      <w:r>
+        <w:br/>
+        <w:t xml:space="preserve">The back button can also be pressed to exit out of this page at any point. </w:t>
+      </w:r>
+    </w:p>
+    <w:p/>
+    <w:p/>
+    <w:p/>
+    <w:p/>
+    <w:p/>
+    <w:p/>
+    <w:p/>
+    <w:p/>
+    <w:p/>
+    <w:p/>
+    <w:p/>
+    <w:p/>
+    <w:p/>
+    <w:p/>
+    <w:p/>
+    <w:p/>
+    <w:p/>
+    <w:p/>
+    <w:p>
+      <w:pPr>
+        <w:pStyle w:val="Heading1"/>
+      </w:pPr>
+      <w:bookmarkStart w:id="19" w:name="_Toc37047582"/>
+      <w:r>
+        <w:lastRenderedPageBreak/>
+        <w:t>View Personal Details screen</w:t>
+      </w:r>
+      <w:bookmarkEnd w:id="19"/>
+    </w:p>
+    <w:p/>
+    <w:p>
+      <w:r>
+        <w:rPr>
+          <w:noProof/>
+        </w:rPr>
+        <w:drawing>
+          <wp:inline distT="0" distB="0" distL="0" distR="0" wp14:anchorId="419DE0A0" wp14:editId="0EF51053">
+            <wp:extent cx="5104435" cy="3422575"/>
+            <wp:effectExtent l="0" t="0" r="1270" b="0"/>
+            <wp:docPr id="30" name="Picture 30" descr="A screenshot of a cell phone&#10;&#10;Description automatically generated"/>
+            <wp:cNvGraphicFramePr>
+              <a:graphicFrameLocks xmlns:a="http://schemas.openxmlformats.org/drawingml/2006/main" noChangeAspect="1"/>
+            </wp:cNvGraphicFramePr>
+            <a:graphic xmlns:a="http://schemas.openxmlformats.org/drawingml/2006/main">
+              <a:graphicData uri="http://schemas.openxmlformats.org/drawingml/2006/picture">
+                <pic:pic xmlns:pic="http://schemas.openxmlformats.org/drawingml/2006/picture">
+                  <pic:nvPicPr>
+                    <pic:cNvPr id="30" name="Screenshot 2020-04-06 at 06.35.20.png"/>
+                    <pic:cNvPicPr/>
+                  </pic:nvPicPr>
+                  <pic:blipFill>
+                    <a:blip r:embed="rId22" cstate="print">
+                      <a:extLst>
+                        <a:ext uri="{28A0092B-C50C-407E-A947-70E740481C1C}">
+                          <a14:useLocalDpi xmlns:a14="http://schemas.microsoft.com/office/drawing/2010/main" val="0"/>
+                        </a:ext>
+                      </a:extLst>
+                    </a:blip>
+                    <a:stretch>
+                      <a:fillRect/>
+                    </a:stretch>
+                  </pic:blipFill>
+                  <pic:spPr>
+                    <a:xfrm>
+                      <a:off x="0" y="0"/>
+                      <a:ext cx="5112931" cy="3428272"/>
+                    </a:xfrm>
+                    <a:prstGeom prst="rect">
+                      <a:avLst/>
+                    </a:prstGeom>
+                  </pic:spPr>
+                </pic:pic>
+              </a:graphicData>
+            </a:graphic>
+          </wp:inline>
+        </w:drawing>
+      </w:r>
+    </w:p>
+    <w:p/>
+    <w:p>
+      <w:r>
+        <w:t xml:space="preserve">The above screenshot shows the view personal details page (in this example, it shows the record for Rahul Patel, </w:t>
+      </w:r>
+      <w:r>
+        <w:t>who’s</w:t>
+      </w:r>
+      <w:r>
+        <w:t xml:space="preserve"> record was created on the previous page.</w:t>
+      </w:r>
+    </w:p>
+    <w:p/>
+    <w:p>
+      <w:r>
+        <w:t>On this page, users can simply view the details or edit the details by clicking the correct text box and make the changes. To save the changes in the database, simply press the “Save” button once finished, which will then save the new details. To exit from this page, simply press the back button.</w:t>
+      </w:r>
+    </w:p>
+    <w:p/>
+    <w:p/>
+    <w:p/>
+    <w:p/>
+    <w:p/>
+    <w:p/>
+    <w:p/>
+    <w:p/>
+    <w:p/>
+    <w:p/>
+    <w:p/>
+    <w:p/>
+    <w:p/>
+    <w:p/>
+    <w:p/>
+    <w:p/>
+    <w:p/>
+    <w:p>
+      <w:pPr>
+        <w:pStyle w:val="Heading1"/>
+      </w:pPr>
+      <w:bookmarkStart w:id="20" w:name="_Toc37047583"/>
+      <w:r>
+        <w:lastRenderedPageBreak/>
+        <w:t>Start Review Process screen</w:t>
+      </w:r>
+      <w:bookmarkEnd w:id="20"/>
+    </w:p>
+    <w:p/>
+    <w:p>
+      <w:pPr>
+        <w:keepNext/>
+      </w:pPr>
+      <w:r>
+        <w:rPr>
+          <w:noProof/>
+        </w:rPr>
+        <w:drawing>
+          <wp:inline distT="0" distB="0" distL="0" distR="0" wp14:anchorId="01E42C35" wp14:editId="1885BBA5">
+            <wp:extent cx="5727700" cy="2292350"/>
+            <wp:effectExtent l="0" t="0" r="0" b="6350"/>
+            <wp:docPr id="12" name="Picture 12" descr="A screenshot of a social media post&#10;&#10;Description automatically generated"/>
+            <wp:cNvGraphicFramePr>
+              <a:graphicFrameLocks xmlns:a="http://schemas.openxmlformats.org/drawingml/2006/main" noChangeAspect="1"/>
+            </wp:cNvGraphicFramePr>
+            <a:graphic xmlns:a="http://schemas.openxmlformats.org/drawingml/2006/main">
+              <a:graphicData uri="http://schemas.openxmlformats.org/drawingml/2006/picture">
+                <pic:pic xmlns:pic="http://schemas.openxmlformats.org/drawingml/2006/picture">
+                  <pic:nvPicPr>
+                    <pic:cNvPr id="12" name="Screenshot 2020-04-06 at 05.49.06.png"/>
+                    <pic:cNvPicPr/>
+                  </pic:nvPicPr>
+                  <pic:blipFill>
+                    <a:blip r:embed="rId23" cstate="print">
+                      <a:extLst>
+                        <a:ext uri="{28A0092B-C50C-407E-A947-70E740481C1C}">
+                          <a14:useLocalDpi xmlns:a14="http://schemas.microsoft.com/office/drawing/2010/main" val="0"/>
+                        </a:ext>
+                      </a:extLst>
+                    </a:blip>
+                    <a:stretch>
+                      <a:fillRect/>
+                    </a:stretch>
+                  </pic:blipFill>
+                  <pic:spPr>
+                    <a:xfrm>
+                      <a:off x="0" y="0"/>
+                      <a:ext cx="5727700" cy="2292350"/>
+                    </a:xfrm>
+                    <a:prstGeom prst="rect">
+                      <a:avLst/>
+                    </a:prstGeom>
+                  </pic:spPr>
+                </pic:pic>
+              </a:graphicData>
+            </a:graphic>
+          </wp:inline>
+        </w:drawing>
+      </w:r>
+    </w:p>
+    <w:p>
+      <w:pPr>
+        <w:pStyle w:val="Caption"/>
+      </w:pPr>
+      <w:r>
+        <w:t xml:space="preserve">Figure </w:t>
+      </w:r>
+      <w:fldSimple w:instr=" SEQ Figure \* ARABIC ">
+        <w:r>
+          <w:rPr>
+            <w:noProof/>
+          </w:rPr>
+          <w:t>10</w:t>
+        </w:r>
+      </w:fldSimple>
+    </w:p>
+    <w:p>
+      <w:r>
+        <w:t xml:space="preserve">Figure 10 shows the </w:t>
+      </w:r>
+      <w:r>
+        <w:t xml:space="preserve">start review process screen. On the </w:t>
+      </w:r>
+      <w:r>
+        <w:t>left-hand</w:t>
+      </w:r>
+      <w:r>
+        <w:t xml:space="preserve"> side, we have 2 input boxes with a lock symbol beside them. By default, the lock is opened which indicates it is ready to have a user selected. This can be done by selecting a reviewer from the members of staff on the </w:t>
+      </w:r>
+      <w:r>
+        <w:t>right-hand</w:t>
+      </w:r>
+      <w:r>
+        <w:t xml:space="preserve"> side of the window. When a user is clicked, their name will automatically be added into the input box. </w:t>
+      </w:r>
+    </w:p>
+    <w:p/>
+    <w:p/>
+    <w:p/>
+    <w:p>
+      <w:pPr>
+        <w:keepNext/>
+      </w:pPr>
+      <w:r>
+        <w:rPr>
+          <w:noProof/>
+        </w:rPr>
+        <w:drawing>
+          <wp:inline distT="0" distB="0" distL="0" distR="0" wp14:anchorId="408E6DED" wp14:editId="50ECAC3E">
+            <wp:extent cx="5727700" cy="2303145"/>
+            <wp:effectExtent l="0" t="0" r="0" b="0"/>
+            <wp:docPr id="15" name="Picture 15" descr="A screenshot of a social media post&#10;&#10;Description automatically generated"/>
+            <wp:cNvGraphicFramePr>
+              <a:graphicFrameLocks xmlns:a="http://schemas.openxmlformats.org/drawingml/2006/main" noChangeAspect="1"/>
+            </wp:cNvGraphicFramePr>
+            <a:graphic xmlns:a="http://schemas.openxmlformats.org/drawingml/2006/main">
+              <a:graphicData uri="http://schemas.openxmlformats.org/drawingml/2006/picture">
+                <pic:pic xmlns:pic="http://schemas.openxmlformats.org/drawingml/2006/picture">
+                  <pic:nvPicPr>
+                    <pic:cNvPr id="15" name="Screenshot 2020-04-06 at 05.56.33.png"/>
+                    <pic:cNvPicPr/>
+                  </pic:nvPicPr>
+                  <pic:blipFill>
+                    <a:blip r:embed="rId24" cstate="print">
+                      <a:extLst>
+                        <a:ext uri="{28A0092B-C50C-407E-A947-70E740481C1C}">
+                          <a14:useLocalDpi xmlns:a14="http://schemas.microsoft.com/office/drawing/2010/main" val="0"/>
+                        </a:ext>
+                      </a:extLst>
+                    </a:blip>
+                    <a:stretch>
+                      <a:fillRect/>
+                    </a:stretch>
+                  </pic:blipFill>
+                  <pic:spPr>
+                    <a:xfrm>
+                      <a:off x="0" y="0"/>
+                      <a:ext cx="5727700" cy="2303145"/>
+                    </a:xfrm>
+                    <a:prstGeom prst="rect">
+                      <a:avLst/>
+                    </a:prstGeom>
+                  </pic:spPr>
+                </pic:pic>
+              </a:graphicData>
+            </a:graphic>
+          </wp:inline>
+        </w:drawing>
+      </w:r>
+    </w:p>
+    <w:p>
+      <w:pPr>
+        <w:pStyle w:val="Caption"/>
+      </w:pPr>
+      <w:r>
+        <w:t xml:space="preserve">Figure </w:t>
+      </w:r>
+      <w:fldSimple w:instr=" SEQ Figure \* ARABIC ">
+        <w:r>
+          <w:rPr>
+            <w:noProof/>
+          </w:rPr>
+          <w:t>11</w:t>
+        </w:r>
+      </w:fldSimple>
+    </w:p>
+    <w:p>
+      <w:r>
+        <w:t xml:space="preserve">Figure 11 shows the name being added into the field when selected on the right. Once this is done, simply click the lock logo to lock the choice. The symbol will then turn into a closed lock to indicate the user has been chosen. Repeat this step again to select reviewer </w:t>
+      </w:r>
+      <w:r>
+        <w:t>2 and</w:t>
+      </w:r>
+      <w:r>
+        <w:t xml:space="preserve"> ensure both locks are selected. </w:t>
+      </w:r>
+    </w:p>
+    <w:p/>
+    <w:p>
+      <w:r>
+        <w:rPr>
+          <w:noProof/>
+        </w:rPr>
+        <w:lastRenderedPageBreak/>
+        <w:drawing>
+          <wp:inline distT="0" distB="0" distL="0" distR="0" wp14:anchorId="14E38719" wp14:editId="6207AFC9">
+            <wp:extent cx="5116010" cy="2244352"/>
+            <wp:effectExtent l="0" t="0" r="2540" b="3810"/>
+            <wp:docPr id="18" name="Picture 18" descr="A screenshot of a social media post&#10;&#10;Description automatically generated"/>
+            <wp:cNvGraphicFramePr>
+              <a:graphicFrameLocks xmlns:a="http://schemas.openxmlformats.org/drawingml/2006/main" noChangeAspect="1"/>
+            </wp:cNvGraphicFramePr>
+            <a:graphic xmlns:a="http://schemas.openxmlformats.org/drawingml/2006/main">
+              <a:graphicData uri="http://schemas.openxmlformats.org/drawingml/2006/picture">
+                <pic:pic xmlns:pic="http://schemas.openxmlformats.org/drawingml/2006/picture">
+                  <pic:nvPicPr>
+                    <pic:cNvPr id="18" name="Screenshot 2020-04-06 at 06.04.04.png"/>
+                    <pic:cNvPicPr/>
+                  </pic:nvPicPr>
+                  <pic:blipFill>
+                    <a:blip r:embed="rId25" cstate="print">
+                      <a:extLst>
+                        <a:ext uri="{28A0092B-C50C-407E-A947-70E740481C1C}">
+                          <a14:useLocalDpi xmlns:a14="http://schemas.microsoft.com/office/drawing/2010/main" val="0"/>
+                        </a:ext>
+                      </a:extLst>
+                    </a:blip>
+                    <a:stretch>
+                      <a:fillRect/>
+                    </a:stretch>
+                  </pic:blipFill>
+                  <pic:spPr>
+                    <a:xfrm>
+                      <a:off x="0" y="0"/>
+                      <a:ext cx="5139546" cy="2254677"/>
+                    </a:xfrm>
+                    <a:prstGeom prst="rect">
+                      <a:avLst/>
+                    </a:prstGeom>
+                  </pic:spPr>
+                </pic:pic>
+              </a:graphicData>
+            </a:graphic>
+          </wp:inline>
+        </w:drawing>
+      </w:r>
+    </w:p>
+    <w:p/>
+    <w:p>
+      <w:r>
+        <w:t xml:space="preserve">If done successfully, </w:t>
+      </w:r>
+      <w:r>
+        <w:t xml:space="preserve">a </w:t>
+      </w:r>
+      <w:proofErr w:type="gramStart"/>
+      <w:r>
+        <w:t>pop up</w:t>
+      </w:r>
+      <w:proofErr w:type="gramEnd"/>
+      <w:r>
+        <w:t xml:space="preserve"> window should appear informing the user that you have successfully started a review process.</w:t>
+      </w:r>
+    </w:p>
+    <w:p/>
+    <w:p/>
+    <w:p/>
+    <w:p/>
+    <w:p/>
+    <w:p/>
+    <w:p>
+      <w:pPr>
+        <w:pStyle w:val="Heading2"/>
+      </w:pPr>
+      <w:bookmarkStart w:id="21" w:name="_Toc37047584"/>
+      <w:r>
+        <w:t>Error 1 (Start Review Process screen)</w:t>
+      </w:r>
+      <w:bookmarkEnd w:id="21"/>
+      <w:r>
+        <w:br/>
+      </w:r>
+    </w:p>
+    <w:p>
+      <w:pPr>
+        <w:keepNext/>
+      </w:pPr>
+      <w:r>
+        <w:rPr>
+          <w:noProof/>
+        </w:rPr>
+        <w:drawing>
+          <wp:inline distT="0" distB="0" distL="0" distR="0" wp14:anchorId="12822721" wp14:editId="325E8196">
+            <wp:extent cx="5011838" cy="2212543"/>
+            <wp:effectExtent l="0" t="0" r="5080" b="0"/>
+            <wp:docPr id="16" name="Picture 16" descr="A screenshot of a cell phone&#10;&#10;Description automatically generated"/>
+            <wp:cNvGraphicFramePr>
+              <a:graphicFrameLocks xmlns:a="http://schemas.openxmlformats.org/drawingml/2006/main" noChangeAspect="1"/>
+            </wp:cNvGraphicFramePr>
+            <a:graphic xmlns:a="http://schemas.openxmlformats.org/drawingml/2006/main">
+              <a:graphicData uri="http://schemas.openxmlformats.org/drawingml/2006/picture">
+                <pic:pic xmlns:pic="http://schemas.openxmlformats.org/drawingml/2006/picture">
+                  <pic:nvPicPr>
+                    <pic:cNvPr id="16" name="Screenshot 2020-04-06 at 05.58.46.png"/>
+                    <pic:cNvPicPr/>
+                  </pic:nvPicPr>
+                  <pic:blipFill>
+                    <a:blip r:embed="rId26" cstate="print">
+                      <a:extLst>
+                        <a:ext uri="{28A0092B-C50C-407E-A947-70E740481C1C}">
+                          <a14:useLocalDpi xmlns:a14="http://schemas.microsoft.com/office/drawing/2010/main" val="0"/>
+                        </a:ext>
+                      </a:extLst>
+                    </a:blip>
+                    <a:stretch>
+                      <a:fillRect/>
+                    </a:stretch>
+                  </pic:blipFill>
+                  <pic:spPr>
+                    <a:xfrm>
+                      <a:off x="0" y="0"/>
+                      <a:ext cx="5034358" cy="2222485"/>
+                    </a:xfrm>
+                    <a:prstGeom prst="rect">
+                      <a:avLst/>
+                    </a:prstGeom>
+                  </pic:spPr>
+                </pic:pic>
+              </a:graphicData>
+            </a:graphic>
+          </wp:inline>
+        </w:drawing>
+      </w:r>
+    </w:p>
+    <w:p>
+      <w:pPr>
+        <w:pStyle w:val="Caption"/>
+      </w:pPr>
+      <w:r>
+        <w:t xml:space="preserve">Figure </w:t>
+      </w:r>
+      <w:fldSimple w:instr=" SEQ Figure \* ARABIC ">
+        <w:r>
+          <w:rPr>
+            <w:noProof/>
+          </w:rPr>
+          <w:t>12</w:t>
+        </w:r>
+      </w:fldSimple>
+    </w:p>
+    <w:p>
+      <w:r>
+        <w:t>Figure 12 above shows an error which occurs when two users have been selected and the lock has been closed – but the user then proceeds to click on another staff member.</w:t>
+      </w:r>
+    </w:p>
+    <w:p/>
+    <w:p>
+      <w:r>
+        <w:lastRenderedPageBreak/>
+        <w:t>Error 2 (Start Review Process screen)</w:t>
+      </w:r>
+      <w:r>
+        <w:br/>
+      </w:r>
+      <w:r>
+        <w:br/>
+      </w:r>
+      <w:r>
+        <w:rPr>
+          <w:noProof/>
+        </w:rPr>
+        <w:drawing>
+          <wp:inline distT="0" distB="0" distL="0" distR="0" wp14:anchorId="79CFCE6B" wp14:editId="3F37F2C7">
+            <wp:extent cx="5011420" cy="2180690"/>
+            <wp:effectExtent l="0" t="0" r="5080" b="3810"/>
+            <wp:docPr id="17" name="Picture 17" descr="A screenshot of a social media post&#10;&#10;Description automatically generated"/>
+            <wp:cNvGraphicFramePr>
+              <a:graphicFrameLocks xmlns:a="http://schemas.openxmlformats.org/drawingml/2006/main" noChangeAspect="1"/>
+            </wp:cNvGraphicFramePr>
+            <a:graphic xmlns:a="http://schemas.openxmlformats.org/drawingml/2006/main">
+              <a:graphicData uri="http://schemas.openxmlformats.org/drawingml/2006/picture">
+                <pic:pic xmlns:pic="http://schemas.openxmlformats.org/drawingml/2006/picture">
+                  <pic:nvPicPr>
+                    <pic:cNvPr id="17" name="Screenshot 2020-04-06 at 06.02.02.png"/>
+                    <pic:cNvPicPr/>
+                  </pic:nvPicPr>
+                  <pic:blipFill>
+                    <a:blip r:embed="rId27" cstate="print">
+                      <a:extLst>
+                        <a:ext uri="{28A0092B-C50C-407E-A947-70E740481C1C}">
+                          <a14:useLocalDpi xmlns:a14="http://schemas.microsoft.com/office/drawing/2010/main" val="0"/>
+                        </a:ext>
+                      </a:extLst>
+                    </a:blip>
+                    <a:stretch>
+                      <a:fillRect/>
+                    </a:stretch>
+                  </pic:blipFill>
+                  <pic:spPr>
+                    <a:xfrm>
+                      <a:off x="0" y="0"/>
+                      <a:ext cx="5040150" cy="2193192"/>
+                    </a:xfrm>
+                    <a:prstGeom prst="rect">
+                      <a:avLst/>
+                    </a:prstGeom>
+                  </pic:spPr>
+                </pic:pic>
+              </a:graphicData>
+            </a:graphic>
+          </wp:inline>
+        </w:drawing>
+      </w:r>
+    </w:p>
+    <w:p>
+      <w:pPr>
+        <w:pStyle w:val="Caption"/>
+      </w:pPr>
+      <w:r>
+        <w:t xml:space="preserve">Figure </w:t>
+      </w:r>
+      <w:fldSimple w:instr=" SEQ Figure \* ARABIC ">
+        <w:r>
+          <w:rPr>
+            <w:noProof/>
+          </w:rPr>
+          <w:t>13</w:t>
+        </w:r>
+      </w:fldSimple>
+    </w:p>
+    <w:p>
+      <w:r>
+        <w:t>Figure 13 above shows an error which occurs when you try to select the same user twice in both input fields. Simply press ok and reselect another user.</w:t>
+      </w:r>
+    </w:p>
+    <w:p/>
+    <w:p/>
+    <w:p>
+      <w:pPr>
+        <w:keepNext/>
+      </w:pPr>
+      <w:bookmarkStart w:id="22" w:name="_Toc37047585"/>
+      <w:r>
+        <w:rPr>
+          <w:rStyle w:val="Heading1Char"/>
+        </w:rPr>
+        <w:t xml:space="preserve">Review process (Reviewer </w:t>
+      </w:r>
+      <w:r>
+        <w:rPr>
+          <w:rStyle w:val="Heading1Char"/>
+        </w:rPr>
+        <w:t>2</w:t>
+      </w:r>
+      <w:r>
+        <w:rPr>
+          <w:rStyle w:val="Heading1Char"/>
+        </w:rPr>
+        <w:t xml:space="preserve"> screen)</w:t>
+      </w:r>
+      <w:bookmarkEnd w:id="22"/>
+      <w:r>
+        <w:rPr>
+          <w:noProof/>
+        </w:rPr>
+        <w:drawing>
+          <wp:inline distT="0" distB="0" distL="0" distR="0" wp14:anchorId="1DC53F00" wp14:editId="27816D8F">
+            <wp:extent cx="4733837" cy="3256138"/>
+            <wp:effectExtent l="0" t="0" r="3810" b="0"/>
+            <wp:docPr id="19" name="Picture 19" descr="A screenshot of a cell phone&#10;&#10;Description automatically generated"/>
+            <wp:cNvGraphicFramePr>
+              <a:graphicFrameLocks xmlns:a="http://schemas.openxmlformats.org/drawingml/2006/main" noChangeAspect="1"/>
+            </wp:cNvGraphicFramePr>
+            <a:graphic xmlns:a="http://schemas.openxmlformats.org/drawingml/2006/main">
+              <a:graphicData uri="http://schemas.openxmlformats.org/drawingml/2006/picture">
+                <pic:pic xmlns:pic="http://schemas.openxmlformats.org/drawingml/2006/picture">
+                  <pic:nvPicPr>
+                    <pic:cNvPr id="19" name="Screenshot 2020-04-06 at 06.07.12.png"/>
+                    <pic:cNvPicPr/>
+                  </pic:nvPicPr>
+                  <pic:blipFill rotWithShape="1">
+                    <a:blip r:embed="rId28">
+                      <a:extLst>
+                        <a:ext uri="{28A0092B-C50C-407E-A947-70E740481C1C}">
+                          <a14:useLocalDpi xmlns:a14="http://schemas.microsoft.com/office/drawing/2010/main" val="0"/>
+                        </a:ext>
+                      </a:extLst>
+                    </a:blip>
+                    <a:srcRect l="1184" t="1745" r="1980"/>
                     <a:stretch/>
                   </pic:blipFill>
                   <pic:spPr bwMode="auto">
                     <a:xfrm>
                       <a:off x="0" y="0"/>
-                      <a:ext cx="5727700" cy="3758096"/>
+                      <a:ext cx="4734839" cy="3256827"/>
                     </a:xfrm>
                     <a:prstGeom prst="rect">
                       <a:avLst/>
@@ -5312,125 +7268,53 @@
     <w:p>
       <w:pPr>
         <w:pStyle w:val="Caption"/>
-        <w:rPr>
-          <w:rFonts w:eastAsiaTheme="minorEastAsia"/>
-          <w:lang w:val="en-US" w:eastAsia="zh-CN"/>
-        </w:rPr>
       </w:pPr>
       <w:r>
         <w:t xml:space="preserve">Figure </w:t>
       </w:r>
-      <w:r>
-        <w:fldChar w:fldCharType="begin"/>
-      </w:r>
-      <w:r>
-        <w:instrText xml:space="preserve"> SEQ Figure \* ARABIC </w:instrText>
-      </w:r>
-      <w:r>
-        <w:fldChar w:fldCharType="separate"/>
+      <w:fldSimple w:instr=" SEQ Figure \* ARABIC ">
+        <w:r>
+          <w:rPr>
+            <w:noProof/>
+          </w:rPr>
+          <w:t>14</w:t>
+        </w:r>
+      </w:fldSimple>
+    </w:p>
+    <w:p>
+      <w:r>
+        <w:t xml:space="preserve">In the example previously used, we selected user “Adil Jawad” as the second reviewer. To continue with the review, log in with the reviewer 2 details and select the “Reviewer” checkbox. </w:t>
+      </w:r>
+    </w:p>
+    <w:p/>
+    <w:p/>
+    <w:p/>
+    <w:p/>
+    <w:p/>
+    <w:p>
+      <w:pPr>
+        <w:pStyle w:val="Heading2"/>
+      </w:pPr>
+      <w:bookmarkStart w:id="23" w:name="_Toc37047586"/>
+      <w:r>
+        <w:lastRenderedPageBreak/>
+        <w:t>Review Process (Reviewer 2 screen Cont.)</w:t>
+      </w:r>
+      <w:bookmarkEnd w:id="23"/>
+    </w:p>
+    <w:p>
+      <w:r>
+        <w:br/>
       </w:r>
       <w:r>
         <w:rPr>
           <w:noProof/>
         </w:rPr>
-        <w:t>7</w:t>
-      </w:r>
-      <w:r>
-        <w:rPr>
-          <w:noProof/>
-        </w:rPr>
-        <w:fldChar w:fldCharType="end"/>
-      </w:r>
-    </w:p>
-    <w:p>
-      <w:pPr>
-        <w:rPr>
-          <w:rFonts w:eastAsiaTheme="minorEastAsia"/>
-          <w:lang w:val="en-US" w:eastAsia="zh-CN"/>
-        </w:rPr>
-      </w:pPr>
-    </w:p>
-    <w:p>
-      <w:pPr>
-        <w:rPr>
-          <w:rFonts w:eastAsiaTheme="minorEastAsia"/>
-          <w:lang w:val="en-US" w:eastAsia="zh-CN"/>
-        </w:rPr>
-      </w:pPr>
-      <w:r>
-        <w:rPr>
-          <w:rFonts w:eastAsiaTheme="minorEastAsia"/>
-          <w:lang w:val="en-US" w:eastAsia="zh-CN"/>
-        </w:rPr>
-        <w:t xml:space="preserve">If you click on a member of staff from the table shown, you will be displayed with a pop-up box as shown in figure </w:t>
-      </w:r>
-      <w:r>
-        <w:rPr>
-          <w:rFonts w:eastAsiaTheme="minorEastAsia"/>
-          <w:lang w:val="en-US" w:eastAsia="zh-CN"/>
-        </w:rPr>
-        <w:t>7</w:t>
-      </w:r>
-      <w:r>
-        <w:rPr>
-          <w:rFonts w:eastAsiaTheme="minorEastAsia"/>
-          <w:lang w:val="en-US" w:eastAsia="zh-CN"/>
-        </w:rPr>
-        <w:t>. From here, you are given two options. Either Create a personal detail record for that employee or to view the personal details record for that member of staff.</w:t>
-      </w:r>
-    </w:p>
-    <w:p>
-      <w:pPr>
-        <w:pStyle w:val="Heading1"/>
-        <w:rPr>
-          <w:rFonts w:eastAsiaTheme="minorEastAsia"/>
-          <w:lang w:val="en-US" w:eastAsia="zh-CN"/>
-        </w:rPr>
-      </w:pPr>
-    </w:p>
-    <w:p>
-      <w:pPr>
-        <w:pStyle w:val="Heading1"/>
-        <w:rPr>
-          <w:rFonts w:eastAsiaTheme="minorEastAsia"/>
-          <w:lang w:val="en-US" w:eastAsia="zh-CN"/>
-        </w:rPr>
-      </w:pPr>
-      <w:bookmarkStart w:id="16" w:name="_Toc37024215"/>
-      <w:r>
-        <w:rPr>
-          <w:rFonts w:eastAsiaTheme="minorEastAsia"/>
-          <w:lang w:val="en-US" w:eastAsia="zh-CN"/>
-        </w:rPr>
-        <w:t>Welcome Screen (Employee)</w:t>
-      </w:r>
-      <w:bookmarkEnd w:id="16"/>
-    </w:p>
-    <w:p>
-      <w:pPr>
-        <w:rPr>
-          <w:lang w:val="en-US" w:eastAsia="zh-CN"/>
-        </w:rPr>
-      </w:pPr>
-    </w:p>
-    <w:p>
-      <w:pPr>
-        <w:keepNext/>
-      </w:pPr>
-      <w:r>
-        <w:rPr>
-          <w:rFonts w:asciiTheme="majorHAnsi" w:eastAsiaTheme="minorEastAsia" w:hAnsiTheme="majorHAnsi"/>
-          <w:iCs/>
-          <w:caps/>
-          <w:noProof/>
-          <w:color w:val="262626" w:themeColor="text1" w:themeTint="D9"/>
-          <w:lang w:val="en-US" w:eastAsia="zh-CN"/>
-        </w:rPr>
         <w:drawing>
-          <wp:inline distT="0" distB="0" distL="0" distR="0" wp14:anchorId="5EFD1EB1" wp14:editId="459B639D">
-            <wp:extent cx="5727700" cy="3465195"/>
-            <wp:effectExtent l="0" t="0" r="0" b="1905"/>
-            <wp:docPr id="13" name="Picture 13" descr="A screenshot of a cell phone&#10;&#10;Description automatically generated"/>
+          <wp:inline distT="0" distB="0" distL="0" distR="0" wp14:anchorId="0E95CFC6" wp14:editId="32B7006E">
+            <wp:extent cx="5727700" cy="3076575"/>
+            <wp:effectExtent l="0" t="0" r="0" b="0"/>
+            <wp:docPr id="20" name="Picture 20" descr="A screenshot of a cell phone&#10;&#10;Description automatically generated"/>
             <wp:cNvGraphicFramePr>
               <a:graphicFrameLocks xmlns:a="http://schemas.openxmlformats.org/drawingml/2006/main" noChangeAspect="1"/>
             </wp:cNvGraphicFramePr>
@@ -5438,11 +7322,11 @@
               <a:graphicData uri="http://schemas.openxmlformats.org/drawingml/2006/picture">
                 <pic:pic xmlns:pic="http://schemas.openxmlformats.org/drawingml/2006/picture">
                   <pic:nvPicPr>
-                    <pic:cNvPr id="13" name="Screenshot 2020-03-12 at 21.44.57.png"/>
+                    <pic:cNvPr id="20" name="Screenshot 2020-04-06 at 06.09.50.png"/>
                     <pic:cNvPicPr/>
                   </pic:nvPicPr>
                   <pic:blipFill>
-                    <a:blip r:embed="rId19" cstate="print">
+                    <a:blip r:embed="rId29">
                       <a:extLst>
                         <a:ext uri="{28A0092B-C50C-407E-A947-70E740481C1C}">
                           <a14:useLocalDpi xmlns:a14="http://schemas.microsoft.com/office/drawing/2010/main" val="0"/>
@@ -5456,7 +7340,7 @@
                   <pic:spPr>
                     <a:xfrm>
                       <a:off x="0" y="0"/>
-                      <a:ext cx="5727700" cy="3465195"/>
+                      <a:ext cx="5727700" cy="3076575"/>
                     </a:xfrm>
                     <a:prstGeom prst="rect">
                       <a:avLst/>
@@ -5476,82 +7360,558 @@
       <w:r>
         <w:t xml:space="preserve">Figure </w:t>
       </w:r>
-      <w:r>
-        <w:fldChar w:fldCharType="begin"/>
-      </w:r>
-      <w:r>
-        <w:instrText xml:space="preserve"> SEQ Figure \* ARABIC </w:instrText>
-      </w:r>
-      <w:r>
-        <w:fldChar w:fldCharType="separate"/>
-      </w:r>
-      <w:r>
-        <w:rPr>
-          <w:noProof/>
-        </w:rPr>
-        <w:t>8</w:t>
-      </w:r>
-      <w:r>
-        <w:rPr>
-          <w:noProof/>
-        </w:rPr>
-        <w:fldChar w:fldCharType="end"/>
-      </w:r>
-    </w:p>
-    <w:p>
-      <w:pPr>
-        <w:rPr>
-          <w:lang w:val="en-US" w:eastAsia="zh-CN"/>
-        </w:rPr>
-      </w:pPr>
-      <w:r>
-        <w:rPr>
-          <w:lang w:val="en-US" w:eastAsia="zh-CN"/>
-        </w:rPr>
-        <w:br/>
-      </w:r>
-      <w:r>
-        <w:rPr>
-          <w:lang w:val="en-US" w:eastAsia="zh-CN"/>
-        </w:rPr>
-        <w:t xml:space="preserve">Figure 7 shows the welcome screen for a standard employee with normal access levels. This log in screen has limited functionality, as the user can either log off the system by selecting the “LOGOUT” button on the bottom right hand corner or view their own personal details record by clicking the button in the center called “My Personal Details”. As you can see, this has less functions than a HR Directors log in screen, which can be seen in </w:t>
-      </w:r>
-      <w:hyperlink w:anchor="_Welcome_screen_(HR" w:history="1">
+      <w:fldSimple w:instr=" SEQ Figure \* ARABIC ">
         <w:r>
           <w:rPr>
-            <w:rStyle w:val="Hyperlink"/>
-            <w:lang w:val="en-US" w:eastAsia="zh-CN"/>
+            <w:noProof/>
           </w:rPr>
-          <w:t>figure 3</w:t>
+          <w:t>15</w:t>
         </w:r>
-      </w:hyperlink>
-      <w:r>
-        <w:rPr>
-          <w:lang w:val="en-US" w:eastAsia="zh-CN"/>
-        </w:rPr>
-        <w:t>.</w:t>
-      </w:r>
-      <w:r>
-        <w:rPr>
-          <w:lang w:val="en-US" w:eastAsia="zh-CN"/>
-        </w:rPr>
+      </w:fldSimple>
+    </w:p>
+    <w:p>
+      <w:r>
+        <w:t>Once logged into their main screen – they will see an empty box appear. This will show the document awaiting to be reviewed. However, this has not yet been uploaded by Review 1 which will be demonstrated next.</w:t>
+      </w:r>
+    </w:p>
+    <w:p/>
+    <w:p/>
+    <w:p/>
+    <w:p/>
+    <w:p/>
+    <w:p/>
+    <w:p/>
+    <w:p/>
+    <w:p/>
+    <w:p/>
+    <w:p/>
+    <w:p/>
+    <w:p/>
+    <w:p/>
+    <w:p/>
+    <w:p/>
+    <w:p/>
+    <w:p/>
+    <w:p/>
+    <w:p/>
+    <w:p/>
+    <w:p/>
+    <w:p>
+      <w:pPr>
+        <w:pStyle w:val="Heading1"/>
+      </w:pPr>
+      <w:bookmarkStart w:id="24" w:name="_Toc37047587"/>
+      <w:r>
+        <w:lastRenderedPageBreak/>
+        <w:t>Review Process (Person getting reviewed screen)</w:t>
+      </w:r>
+      <w:bookmarkEnd w:id="24"/>
+    </w:p>
+    <w:p/>
+    <w:p>
+      <w:pPr>
+        <w:keepNext/>
+      </w:pPr>
+      <w:r>
+        <w:rPr>
+          <w:noProof/>
+        </w:rPr>
+        <w:drawing>
+          <wp:inline distT="0" distB="0" distL="0" distR="0" wp14:anchorId="3338F2CF" wp14:editId="4E11DF08">
+            <wp:extent cx="5727700" cy="3468370"/>
+            <wp:effectExtent l="0" t="0" r="0" b="0"/>
+            <wp:docPr id="21" name="Picture 21" descr="A screenshot of a cell phone&#10;&#10;Description automatically generated"/>
+            <wp:cNvGraphicFramePr>
+              <a:graphicFrameLocks xmlns:a="http://schemas.openxmlformats.org/drawingml/2006/main" noChangeAspect="1"/>
+            </wp:cNvGraphicFramePr>
+            <a:graphic xmlns:a="http://schemas.openxmlformats.org/drawingml/2006/main">
+              <a:graphicData uri="http://schemas.openxmlformats.org/drawingml/2006/picture">
+                <pic:pic xmlns:pic="http://schemas.openxmlformats.org/drawingml/2006/picture">
+                  <pic:nvPicPr>
+                    <pic:cNvPr id="21" name="Screenshot 2020-04-06 at 06.13.04.png"/>
+                    <pic:cNvPicPr/>
+                  </pic:nvPicPr>
+                  <pic:blipFill>
+                    <a:blip r:embed="rId30">
+                      <a:extLst>
+                        <a:ext uri="{28A0092B-C50C-407E-A947-70E740481C1C}">
+                          <a14:useLocalDpi xmlns:a14="http://schemas.microsoft.com/office/drawing/2010/main" val="0"/>
+                        </a:ext>
+                      </a:extLst>
+                    </a:blip>
+                    <a:stretch>
+                      <a:fillRect/>
+                    </a:stretch>
+                  </pic:blipFill>
+                  <pic:spPr>
+                    <a:xfrm>
+                      <a:off x="0" y="0"/>
+                      <a:ext cx="5727700" cy="3468370"/>
+                    </a:xfrm>
+                    <a:prstGeom prst="rect">
+                      <a:avLst/>
+                    </a:prstGeom>
+                  </pic:spPr>
+                </pic:pic>
+              </a:graphicData>
+            </a:graphic>
+          </wp:inline>
+        </w:drawing>
+      </w:r>
+    </w:p>
+    <w:p>
+      <w:pPr>
+        <w:pStyle w:val="Caption"/>
+      </w:pPr>
+      <w:r>
+        <w:t xml:space="preserve">Figure </w:t>
+      </w:r>
+      <w:fldSimple w:instr=" SEQ Figure \* ARABIC ">
+        <w:r>
+          <w:rPr>
+            <w:noProof/>
+          </w:rPr>
+          <w:t>16</w:t>
+        </w:r>
+      </w:fldSimple>
+    </w:p>
+    <w:p>
+      <w:r>
+        <w:t>The person whom the review is being conducted on will now have a button appear called “Download Review Doc” Which will allow them to download the current state of their review document.</w:t>
+      </w:r>
+    </w:p>
+    <w:p/>
+    <w:p>
+      <w:pPr>
+        <w:keepNext/>
+      </w:pPr>
+      <w:r>
+        <w:rPr>
+          <w:noProof/>
+        </w:rPr>
+        <w:drawing>
+          <wp:inline distT="0" distB="0" distL="0" distR="0" wp14:anchorId="64914232" wp14:editId="6A74ADC6">
+            <wp:extent cx="5727700" cy="2680970"/>
+            <wp:effectExtent l="0" t="0" r="0" b="0"/>
+            <wp:docPr id="22" name="Picture 22" descr="A screenshot of a social media post&#10;&#10;Description automatically generated"/>
+            <wp:cNvGraphicFramePr>
+              <a:graphicFrameLocks xmlns:a="http://schemas.openxmlformats.org/drawingml/2006/main" noChangeAspect="1"/>
+            </wp:cNvGraphicFramePr>
+            <a:graphic xmlns:a="http://schemas.openxmlformats.org/drawingml/2006/main">
+              <a:graphicData uri="http://schemas.openxmlformats.org/drawingml/2006/picture">
+                <pic:pic xmlns:pic="http://schemas.openxmlformats.org/drawingml/2006/picture">
+                  <pic:nvPicPr>
+                    <pic:cNvPr id="22" name="Screenshot 2020-04-06 at 06.15.23.png"/>
+                    <pic:cNvPicPr/>
+                  </pic:nvPicPr>
+                  <pic:blipFill>
+                    <a:blip r:embed="rId31" cstate="print">
+                      <a:extLst>
+                        <a:ext uri="{28A0092B-C50C-407E-A947-70E740481C1C}">
+                          <a14:useLocalDpi xmlns:a14="http://schemas.microsoft.com/office/drawing/2010/main" val="0"/>
+                        </a:ext>
+                      </a:extLst>
+                    </a:blip>
+                    <a:stretch>
+                      <a:fillRect/>
+                    </a:stretch>
+                  </pic:blipFill>
+                  <pic:spPr>
+                    <a:xfrm>
+                      <a:off x="0" y="0"/>
+                      <a:ext cx="5727700" cy="2680970"/>
+                    </a:xfrm>
+                    <a:prstGeom prst="rect">
+                      <a:avLst/>
+                    </a:prstGeom>
+                  </pic:spPr>
+                </pic:pic>
+              </a:graphicData>
+            </a:graphic>
+          </wp:inline>
+        </w:drawing>
+      </w:r>
+    </w:p>
+    <w:p>
+      <w:pPr>
+        <w:pStyle w:val="Caption"/>
+      </w:pPr>
+      <w:r>
+        <w:t xml:space="preserve">Figure </w:t>
+      </w:r>
+      <w:fldSimple w:instr=" SEQ Figure \* ARABIC ">
+        <w:r>
+          <w:rPr>
+            <w:noProof/>
+          </w:rPr>
+          <w:t>17</w:t>
+        </w:r>
+      </w:fldSimple>
+    </w:p>
+    <w:p>
+      <w:r>
+        <w:t>Once the button is pressed, a popup window will appear informing the user they have successfully downloaded the file. This file will appear in your downloads folder titled in the following way: “surname-</w:t>
+      </w:r>
+      <w:proofErr w:type="spellStart"/>
+      <w:r>
+        <w:t>ProgressReview</w:t>
+      </w:r>
+      <w:proofErr w:type="spellEnd"/>
+      <w:r>
+        <w:t>-number”. They can now fill in the basic details about them</w:t>
+      </w:r>
+    </w:p>
+    <w:p/>
+    <w:p/>
+    <w:p>
+      <w:pPr>
+        <w:pStyle w:val="Heading1"/>
+      </w:pPr>
+      <w:bookmarkStart w:id="25" w:name="_Toc37047588"/>
+      <w:r>
+        <w:t>Review Process (Upload Review Doc)</w:t>
+      </w:r>
+      <w:bookmarkEnd w:id="25"/>
+    </w:p>
+    <w:p/>
+    <w:p>
+      <w:pPr>
+        <w:keepNext/>
+      </w:pPr>
+      <w:r>
+        <w:rPr>
+          <w:noProof/>
+        </w:rPr>
+        <w:drawing>
+          <wp:inline distT="0" distB="0" distL="0" distR="0" wp14:anchorId="4277C8B9" wp14:editId="77C01921">
+            <wp:extent cx="4965539" cy="2980975"/>
+            <wp:effectExtent l="0" t="0" r="635" b="3810"/>
+            <wp:docPr id="23" name="Picture 23" descr="A screenshot of a cell phone&#10;&#10;Description automatically generated"/>
+            <wp:cNvGraphicFramePr>
+              <a:graphicFrameLocks xmlns:a="http://schemas.openxmlformats.org/drawingml/2006/main" noChangeAspect="1"/>
+            </wp:cNvGraphicFramePr>
+            <a:graphic xmlns:a="http://schemas.openxmlformats.org/drawingml/2006/main">
+              <a:graphicData uri="http://schemas.openxmlformats.org/drawingml/2006/picture">
+                <pic:pic xmlns:pic="http://schemas.openxmlformats.org/drawingml/2006/picture">
+                  <pic:nvPicPr>
+                    <pic:cNvPr id="23" name="Screenshot 2020-04-06 at 06.18.52.png"/>
+                    <pic:cNvPicPr/>
+                  </pic:nvPicPr>
+                  <pic:blipFill>
+                    <a:blip r:embed="rId32" cstate="print">
+                      <a:extLst>
+                        <a:ext uri="{28A0092B-C50C-407E-A947-70E740481C1C}">
+                          <a14:useLocalDpi xmlns:a14="http://schemas.microsoft.com/office/drawing/2010/main" val="0"/>
+                        </a:ext>
+                      </a:extLst>
+                    </a:blip>
+                    <a:stretch>
+                      <a:fillRect/>
+                    </a:stretch>
+                  </pic:blipFill>
+                  <pic:spPr>
+                    <a:xfrm>
+                      <a:off x="0" y="0"/>
+                      <a:ext cx="4995167" cy="2998762"/>
+                    </a:xfrm>
+                    <a:prstGeom prst="rect">
+                      <a:avLst/>
+                    </a:prstGeom>
+                  </pic:spPr>
+                </pic:pic>
+              </a:graphicData>
+            </a:graphic>
+          </wp:inline>
+        </w:drawing>
+      </w:r>
+    </w:p>
+    <w:p>
+      <w:pPr>
+        <w:pStyle w:val="Caption"/>
+      </w:pPr>
+      <w:r>
+        <w:t xml:space="preserve">Figure </w:t>
+      </w:r>
+      <w:fldSimple w:instr=" SEQ Figure \* ARABIC ">
+        <w:r>
+          <w:rPr>
+            <w:noProof/>
+          </w:rPr>
+          <w:t>18</w:t>
+        </w:r>
+      </w:fldSimple>
+    </w:p>
+    <w:p>
+      <w:r>
+        <w:t>Once they have made these changes, they can now upload the document</w:t>
+      </w:r>
+      <w:r>
+        <w:t xml:space="preserve"> by clicking the “Upload Review Doc” button. They will then be presented with a file explorer window where they can select the file and upload it. A success message will appear.</w:t>
+      </w:r>
+    </w:p>
+    <w:p/>
+    <w:p>
+      <w:pPr>
+        <w:keepNext/>
+      </w:pPr>
+      <w:r>
+        <w:rPr>
+          <w:noProof/>
+        </w:rPr>
+        <w:drawing>
+          <wp:inline distT="0" distB="0" distL="0" distR="0" wp14:anchorId="689179B2" wp14:editId="591217F1">
+            <wp:extent cx="5036451" cy="2696902"/>
+            <wp:effectExtent l="0" t="0" r="5715" b="0"/>
+            <wp:docPr id="24" name="Picture 24" descr="A screenshot of a social media post&#10;&#10;Description automatically generated"/>
+            <wp:cNvGraphicFramePr>
+              <a:graphicFrameLocks xmlns:a="http://schemas.openxmlformats.org/drawingml/2006/main" noChangeAspect="1"/>
+            </wp:cNvGraphicFramePr>
+            <a:graphic xmlns:a="http://schemas.openxmlformats.org/drawingml/2006/main">
+              <a:graphicData uri="http://schemas.openxmlformats.org/drawingml/2006/picture">
+                <pic:pic xmlns:pic="http://schemas.openxmlformats.org/drawingml/2006/picture">
+                  <pic:nvPicPr>
+                    <pic:cNvPr id="24" name="Screenshot 2020-04-06 at 06.21.19.png"/>
+                    <pic:cNvPicPr/>
+                  </pic:nvPicPr>
+                  <pic:blipFill>
+                    <a:blip r:embed="rId33" cstate="print">
+                      <a:extLst>
+                        <a:ext uri="{28A0092B-C50C-407E-A947-70E740481C1C}">
+                          <a14:useLocalDpi xmlns:a14="http://schemas.microsoft.com/office/drawing/2010/main" val="0"/>
+                        </a:ext>
+                      </a:extLst>
+                    </a:blip>
+                    <a:stretch>
+                      <a:fillRect/>
+                    </a:stretch>
+                  </pic:blipFill>
+                  <pic:spPr>
+                    <a:xfrm>
+                      <a:off x="0" y="0"/>
+                      <a:ext cx="5059299" cy="2709137"/>
+                    </a:xfrm>
+                    <a:prstGeom prst="rect">
+                      <a:avLst/>
+                    </a:prstGeom>
+                  </pic:spPr>
+                </pic:pic>
+              </a:graphicData>
+            </a:graphic>
+          </wp:inline>
+        </w:drawing>
+      </w:r>
+    </w:p>
+    <w:p>
+      <w:pPr>
+        <w:pStyle w:val="Caption"/>
+      </w:pPr>
+      <w:r>
+        <w:t xml:space="preserve">Figure </w:t>
+      </w:r>
+      <w:fldSimple w:instr=" SEQ Figure \* ARABIC ">
+        <w:r>
+          <w:rPr>
+            <w:noProof/>
+          </w:rPr>
+          <w:t>19</w:t>
+        </w:r>
+      </w:fldSimple>
+    </w:p>
+    <w:p>
+      <w:r>
+        <w:t xml:space="preserve">If we now log into the reviewer 2 account, we can now see the table has been updated with the newly uploaded file. We can now download this document by clicking the letter on the </w:t>
+      </w:r>
+      <w:proofErr w:type="gramStart"/>
+      <w:r>
+        <w:t>right hand</w:t>
+      </w:r>
+      <w:proofErr w:type="gramEnd"/>
+      <w:r>
+        <w:t xml:space="preserve"> side.</w:t>
+      </w:r>
+    </w:p>
+    <w:p/>
+    <w:p/>
+    <w:p/>
+    <w:p>
+      <w:pPr>
+        <w:pStyle w:val="Heading1"/>
+      </w:pPr>
+      <w:bookmarkStart w:id="26" w:name="_Toc37047589"/>
+      <w:r>
+        <w:lastRenderedPageBreak/>
+        <w:t>Review Process (Reviewer 1 screen)</w:t>
+      </w:r>
+      <w:bookmarkEnd w:id="26"/>
+    </w:p>
+    <w:p/>
+    <w:p>
+      <w:pPr>
+        <w:keepNext/>
+      </w:pPr>
+      <w:r>
+        <w:rPr>
+          <w:noProof/>
+        </w:rPr>
+        <w:drawing>
+          <wp:inline distT="0" distB="0" distL="0" distR="0" wp14:anchorId="5D57165A" wp14:editId="3CF1045D">
+            <wp:extent cx="5165073" cy="2766349"/>
+            <wp:effectExtent l="0" t="0" r="4445" b="2540"/>
+            <wp:docPr id="25" name="Picture 25" descr="A screenshot of a cell phone&#10;&#10;Description automatically generated"/>
+            <wp:cNvGraphicFramePr>
+              <a:graphicFrameLocks xmlns:a="http://schemas.openxmlformats.org/drawingml/2006/main" noChangeAspect="1"/>
+            </wp:cNvGraphicFramePr>
+            <a:graphic xmlns:a="http://schemas.openxmlformats.org/drawingml/2006/main">
+              <a:graphicData uri="http://schemas.openxmlformats.org/drawingml/2006/picture">
+                <pic:pic xmlns:pic="http://schemas.openxmlformats.org/drawingml/2006/picture">
+                  <pic:nvPicPr>
+                    <pic:cNvPr id="25" name="Screenshot 2020-04-06 at 06.25.27.png"/>
+                    <pic:cNvPicPr/>
+                  </pic:nvPicPr>
+                  <pic:blipFill>
+                    <a:blip r:embed="rId34" cstate="print">
+                      <a:extLst>
+                        <a:ext uri="{28A0092B-C50C-407E-A947-70E740481C1C}">
+                          <a14:useLocalDpi xmlns:a14="http://schemas.microsoft.com/office/drawing/2010/main" val="0"/>
+                        </a:ext>
+                      </a:extLst>
+                    </a:blip>
+                    <a:stretch>
+                      <a:fillRect/>
+                    </a:stretch>
+                  </pic:blipFill>
+                  <pic:spPr>
+                    <a:xfrm>
+                      <a:off x="0" y="0"/>
+                      <a:ext cx="5171909" cy="2770010"/>
+                    </a:xfrm>
+                    <a:prstGeom prst="rect">
+                      <a:avLst/>
+                    </a:prstGeom>
+                  </pic:spPr>
+                </pic:pic>
+              </a:graphicData>
+            </a:graphic>
+          </wp:inline>
+        </w:drawing>
+      </w:r>
+    </w:p>
+    <w:p>
+      <w:pPr>
+        <w:pStyle w:val="Caption"/>
+      </w:pPr>
+      <w:r>
+        <w:t xml:space="preserve">Figure </w:t>
+      </w:r>
+      <w:fldSimple w:instr=" SEQ Figure \* ARABIC ">
+        <w:r>
+          <w:rPr>
+            <w:noProof/>
+          </w:rPr>
+          <w:t>20</w:t>
+        </w:r>
+      </w:fldSimple>
+    </w:p>
+    <w:p>
+      <w:r>
+        <w:t xml:space="preserve">Once a meeting has taken place in the office, and changes have been made / discussed in with the document, the </w:t>
+      </w:r>
+      <w:r>
+        <w:t>reviewer 1 can then upload the fin</w:t>
+      </w:r>
+      <w:r>
+        <w:t xml:space="preserve">al document which will have the updated changes. As a </w:t>
+      </w:r>
+      <w:proofErr w:type="gramStart"/>
+      <w:r>
+        <w:t>result</w:t>
+      </w:r>
+      <w:proofErr w:type="gramEnd"/>
+      <w:r>
+        <w:t xml:space="preserve"> this will be the final copy ready to be uploaded and submitted. </w:t>
+      </w:r>
+      <w:r>
+        <w:t xml:space="preserve"> </w:t>
+      </w:r>
+      <w:r>
         <w:br/>
       </w:r>
     </w:p>
     <w:p>
       <w:pPr>
-        <w:rPr>
-          <w:rFonts w:asciiTheme="majorHAnsi" w:eastAsiaTheme="minorEastAsia" w:hAnsiTheme="majorHAnsi"/>
-          <w:iCs/>
-          <w:caps/>
-          <w:color w:val="262626" w:themeColor="text1" w:themeTint="D9"/>
-          <w:lang w:val="en-US" w:eastAsia="zh-CN"/>
-        </w:rPr>
-      </w:pPr>
+        <w:keepNext/>
+      </w:pPr>
+      <w:r>
+        <w:rPr>
+          <w:noProof/>
+        </w:rPr>
+        <w:drawing>
+          <wp:inline distT="0" distB="0" distL="0" distR="0" wp14:anchorId="08664761" wp14:editId="165838E0">
+            <wp:extent cx="5727700" cy="3100070"/>
+            <wp:effectExtent l="0" t="0" r="0" b="0"/>
+            <wp:docPr id="26" name="Picture 26" descr="A screenshot of a cell phone&#10;&#10;Description automatically generated"/>
+            <wp:cNvGraphicFramePr>
+              <a:graphicFrameLocks xmlns:a="http://schemas.openxmlformats.org/drawingml/2006/main" noChangeAspect="1"/>
+            </wp:cNvGraphicFramePr>
+            <a:graphic xmlns:a="http://schemas.openxmlformats.org/drawingml/2006/main">
+              <a:graphicData uri="http://schemas.openxmlformats.org/drawingml/2006/picture">
+                <pic:pic xmlns:pic="http://schemas.openxmlformats.org/drawingml/2006/picture">
+                  <pic:nvPicPr>
+                    <pic:cNvPr id="26" name="Screenshot 2020-04-06 at 06.27.13.png"/>
+                    <pic:cNvPicPr/>
+                  </pic:nvPicPr>
+                  <pic:blipFill>
+                    <a:blip r:embed="rId35" cstate="print">
+                      <a:extLst>
+                        <a:ext uri="{28A0092B-C50C-407E-A947-70E740481C1C}">
+                          <a14:useLocalDpi xmlns:a14="http://schemas.microsoft.com/office/drawing/2010/main" val="0"/>
+                        </a:ext>
+                      </a:extLst>
+                    </a:blip>
+                    <a:stretch>
+                      <a:fillRect/>
+                    </a:stretch>
+                  </pic:blipFill>
+                  <pic:spPr>
+                    <a:xfrm>
+                      <a:off x="0" y="0"/>
+                      <a:ext cx="5727700" cy="3100070"/>
+                    </a:xfrm>
+                    <a:prstGeom prst="rect">
+                      <a:avLst/>
+                    </a:prstGeom>
+                  </pic:spPr>
+                </pic:pic>
+              </a:graphicData>
+            </a:graphic>
+          </wp:inline>
+        </w:drawing>
+      </w:r>
+    </w:p>
+    <w:p>
+      <w:pPr>
+        <w:pStyle w:val="Caption"/>
+      </w:pPr>
+      <w:r>
+        <w:t xml:space="preserve">Figure </w:t>
+      </w:r>
+      <w:fldSimple w:instr=" SEQ Figure \* ARABIC ">
+        <w:r>
+          <w:rPr>
+            <w:noProof/>
+          </w:rPr>
+          <w:t>21</w:t>
+        </w:r>
+      </w:fldSimple>
+    </w:p>
+    <w:p>
+      <w:r>
+        <w:t xml:space="preserve">Upon selecting the “upload document” button, a warning message will appear informing the user that they will not be able to undo this action as it is the final version. Simply select yes to continue. You will now be presented with a file explorer window, where you can select the document. Once this is complete, you will automatically be logged out and the review process has now been completed. </w:t>
+      </w:r>
     </w:p>
     <w:sectPr>
-      <w:footerReference w:type="even" r:id="rId20"/>
-      <w:footerReference w:type="default" r:id="rId21"/>
+      <w:footerReference w:type="even" r:id="rId36"/>
+      <w:footerReference w:type="default" r:id="rId37"/>
       <w:pgSz w:w="11900" w:h="16840"/>
       <w:pgMar w:top="1440" w:right="1440" w:bottom="1440" w:left="1440" w:header="708" w:footer="708" w:gutter="0"/>
       <w:pgNumType w:start="0"/>
@@ -5595,11 +7955,6 @@
         <w:docPartUnique/>
       </w:docPartObj>
     </w:sdtPr>
-    <w:sdtEndPr>
-      <w:rPr>
-        <w:rStyle w:val="PageNumber"/>
-      </w:rPr>
-    </w:sdtEndPr>
     <w:sdtContent>
       <w:p>
         <w:pPr>
@@ -5652,11 +8007,6 @@
         <w:docPartUnique/>
       </w:docPartObj>
     </w:sdtPr>
-    <w:sdtEndPr>
-      <w:rPr>
-        <w:rStyle w:val="PageNumber"/>
-      </w:rPr>
-    </w:sdtEndPr>
     <w:sdtContent>
       <w:p>
         <w:pPr>
@@ -6287,6 +8637,26 @@
       <w:szCs w:val="26"/>
     </w:rPr>
   </w:style>
+  <w:style w:type="paragraph" w:styleId="Heading3">
+    <w:name w:val="heading 3"/>
+    <w:basedOn w:val="Normal"/>
+    <w:next w:val="Normal"/>
+    <w:link w:val="Heading3Char"/>
+    <w:uiPriority w:val="9"/>
+    <w:unhideWhenUsed/>
+    <w:qFormat/>
+    <w:rsid w:val="00745163"/>
+    <w:pPr>
+      <w:keepNext/>
+      <w:keepLines/>
+      <w:spacing w:before="40"/>
+      <w:outlineLvl w:val="2"/>
+    </w:pPr>
+    <w:rPr>
+      <w:rFonts w:asciiTheme="majorHAnsi" w:eastAsiaTheme="majorEastAsia" w:hAnsiTheme="majorHAnsi" w:cstheme="majorBidi"/>
+      <w:color w:val="1F3763" w:themeColor="accent1" w:themeShade="7F"/>
+    </w:rPr>
+  </w:style>
   <w:style w:type="character" w:default="1" w:styleId="DefaultParagraphFont">
     <w:name w:val="Default Paragraph Font"/>
     <w:uiPriority w:val="1"/>
@@ -6443,7 +8813,6 @@
     <w:next w:val="Normal"/>
     <w:autoRedefine/>
     <w:uiPriority w:val="39"/>
-    <w:semiHidden/>
     <w:unhideWhenUsed/>
     <w:rsid w:val="003B54BD"/>
     <w:pPr>
@@ -6651,6 +9020,17 @@
     <w:semiHidden/>
     <w:unhideWhenUsed/>
     <w:rsid w:val="00641C5D"/>
+  </w:style>
+  <w:style w:type="character" w:customStyle="1" w:styleId="Heading3Char">
+    <w:name w:val="Heading 3 Char"/>
+    <w:basedOn w:val="DefaultParagraphFont"/>
+    <w:link w:val="Heading3"/>
+    <w:uiPriority w:val="9"/>
+    <w:rsid w:val="00745163"/>
+    <w:rPr>
+      <w:rFonts w:asciiTheme="majorHAnsi" w:eastAsiaTheme="majorEastAsia" w:hAnsiTheme="majorHAnsi" w:cstheme="majorBidi"/>
+      <w:color w:val="1F3763" w:themeColor="accent1" w:themeShade="7F"/>
+    </w:rPr>
   </w:style>
 </w:styles>
 </file>

</xml_diff>